<commit_message>
Edited MFIT user guide
</commit_message>
<xml_diff>
--- a/User guide/MFIT user guide.docx
+++ b/User guide/MFIT user guide.docx
@@ -80,169 +80,7 @@
         <w:rPr>
           <w:lang w:val="en-US"/>
         </w:rPr>
-        <w:t xml:space="preserve">MFIT is a Windows-based computer software package for the analytical modeling of </w:t>
-      </w:r>
-      <w:r>
-        <w:rPr>
-          <w:lang w:val="en-US"/>
-        </w:rPr>
-        <w:t xml:space="preserve">concentration </w:t>
-      </w:r>
-      <w:r>
-        <w:rPr>
-          <w:lang w:val="en-US"/>
-        </w:rPr>
-        <w:t xml:space="preserve">breakthrough curves </w:t>
-      </w:r>
-      <w:r>
-        <w:rPr>
-          <w:lang w:val="en-US"/>
-        </w:rPr>
-        <w:t xml:space="preserve">(BTCs) </w:t>
-      </w:r>
-      <w:r>
-        <w:rPr>
-          <w:lang w:val="en-US"/>
-        </w:rPr>
-        <w:t>from tracer experiments in fractured and karst aquifers. The software integrates four transport models b</w:t>
-      </w:r>
-      <w:r>
-        <w:rPr>
-          <w:lang w:val="en-US"/>
-        </w:rPr>
-        <w:t xml:space="preserve">uilt </w:t>
-      </w:r>
-      <w:r>
-        <w:rPr>
-          <w:lang w:val="en-US"/>
-        </w:rPr>
-        <w:t>on a multi-flow approach</w:t>
-      </w:r>
-      <w:r>
-        <w:rPr>
-          <w:lang w:val="en-US"/>
-        </w:rPr>
-        <w:t xml:space="preserve"> which assumes that the spatial heterogeneity of the aquifer can be approximated by a combination of independent one-dimensional channels. The four transport models are </w:t>
-      </w:r>
-      <w:r>
-        <w:rPr>
-          <w:lang w:val="en-US"/>
-        </w:rPr>
-        <w:t xml:space="preserve">referred to as </w:t>
-      </w:r>
-      <w:r>
-        <w:rPr>
-          <w:lang w:val="en-US"/>
-        </w:rPr>
-        <w:t xml:space="preserve">MDMi (Multi Dispersion Model, </w:t>
-      </w:r>
-      <w:r>
-        <w:rPr>
-          <w:lang w:val="en-US"/>
-        </w:rPr>
-        <w:t>i</w:t>
-      </w:r>
-      <w:r>
-        <w:rPr>
-          <w:lang w:val="en-US"/>
-        </w:rPr>
-        <w:t xml:space="preserve">nstantaneous injection), MDMed (Multi Dispersion Model, exponentially decaying injection), MDP-SFDM (Multi-Double Porosity, Single-Fracture Dispersion Model), and MDP-2RNE (Multi-Double Porosity, two-region non-equilibrium model). </w:t>
-      </w:r>
-      <w:r>
-        <w:rPr>
-          <w:lang w:val="en-US"/>
-        </w:rPr>
-        <w:t>The</w:t>
-      </w:r>
-      <w:r>
-        <w:rPr>
-          <w:lang w:val="en-US"/>
-        </w:rPr>
-        <w:t xml:space="preserve"> conceptual and mathematical description of these models are given </w:t>
-      </w:r>
-      <w:r>
-        <w:rPr>
-          <w:lang w:val="en-US"/>
-        </w:rPr>
-        <w:t xml:space="preserve">in the companion article to this manual and will not be </w:t>
-      </w:r>
-      <w:r>
-        <w:rPr>
-          <w:lang w:val="en-US"/>
-        </w:rPr>
-        <w:t>re</w:t>
-      </w:r>
-      <w:r>
-        <w:rPr>
-          <w:lang w:val="en-US"/>
-        </w:rPr>
-        <w:t>presented</w:t>
-      </w:r>
-      <w:r>
-        <w:rPr>
-          <w:lang w:val="en-US"/>
-        </w:rPr>
-        <w:t xml:space="preserve"> here.</w:t>
-      </w:r>
-      <w:r>
-        <w:rPr>
-          <w:lang w:val="en-US"/>
-        </w:rPr>
-        <w:t xml:space="preserve"> The MDMi, MDMed, MDP-SFDM and MDP-2RNE models </w:t>
-      </w:r>
-      <w:r>
-        <w:rPr>
-          <w:lang w:val="en-US"/>
-        </w:rPr>
-        <w:t>were implemented as independent codes which can be run either as console applications</w:t>
-      </w:r>
-      <w:r>
-        <w:rPr>
-          <w:lang w:val="en-US"/>
-        </w:rPr>
-        <w:t xml:space="preserve"> or using the MFIT program as a Graphical User Interface (GUI).</w:t>
-      </w:r>
-      <w:r>
-        <w:rPr>
-          <w:lang w:val="en-US"/>
-        </w:rPr>
-        <w:t xml:space="preserve"> </w:t>
-      </w:r>
-      <w:r>
-        <w:rPr>
-          <w:lang w:val="en-US"/>
-        </w:rPr>
-        <w:t xml:space="preserve">MFIT provides a GUI for (i) the importation and graphic visualization of user-provided BTC data, (ii) the parameterization, direct run, and graphical output of the analytical transport models, (iii) the inversion (automatic calibration) of model parameters for optimal curve fitting, and (iv) the assessment of the uncertainty of calibrated parameter values. Both the optimization and uncertainty analysis of model parameters </w:t>
-      </w:r>
-      <w:r>
-        <w:rPr>
-          <w:lang w:val="en-US"/>
-        </w:rPr>
-        <w:t xml:space="preserve">are </w:t>
-      </w:r>
-      <w:r>
-        <w:rPr>
-          <w:lang w:val="en-US"/>
-        </w:rPr>
-        <w:t xml:space="preserve">carried out using </w:t>
-      </w:r>
-      <w:r>
-        <w:rPr>
-          <w:lang w:val="en-US"/>
-        </w:rPr>
-        <w:t xml:space="preserve">routines from the </w:t>
-      </w:r>
-      <w:r>
-        <w:rPr>
-          <w:lang w:val="en-US"/>
-        </w:rPr>
-        <w:t xml:space="preserve">PEST </w:t>
-      </w:r>
-      <w:r>
-        <w:rPr>
-          <w:lang w:val="en-US"/>
-        </w:rPr>
-        <w:t>software package</w:t>
+        <w:t>MFIT is a Windows-based computer software package for the analytical modeling of concentration breakthrough curves (BTCs) from tracer experiments in fractured and karst aquifers. The software integrates four transport models built on a multiflow approach that assumes that the spatial heterogeneity of the aquifer can be approximated by a combination of independent one-dimensional channels. The four transport models are referred to as MDMi (multi-dispersion model, instantaneous injection), MDMed (multi-dispersion model, exponentially decaying injection), MDP-SFDM (multi-double porosity, single-fracture dispersion model), and MDP-2RNE (multi-double porosity, two-region nonequilibrium model). The conceptual and mathematical descriptions of these models are given in the companion article to this manual and are not represented here. The MDMi, MDMed, MDP-SFDM and MDP-2RNE models are implemented as independent codes that can be run either as console applications or using the MFIT program as a graphical user interface (GUI). MFIT provides a GUI for (i) importation and graphic visualization of user-provided BTC data, (ii) parameterization, direct running, and graphical output of the analytical transport models, (iii) inversion (automatic calibration) of model parameters for optimal curve fitting, and (iv) assessment of the uncertainty of calibrated parameter values. Both the optimization and uncertainty analysis of model parameters are carried out using routines from the PEST software package</w:t>
       </w:r>
       <w:r>
         <w:rPr>
@@ -334,37 +172,31 @@
         <w:rPr>
           <w:lang w:val="en-US"/>
         </w:rPr>
-        <w:t xml:space="preserve">Using the </w:t>
-      </w:r>
-      <w:r>
-        <w:rPr>
-          <w:lang w:val="en-US"/>
-        </w:rPr>
-        <w:t>programs MDMi.exe, MDMed.exe, MDP_SFDM.exe, and MDP_2RNE.exe as console applications</w:t>
-      </w:r>
-    </w:p>
-    <w:p>
-      <w:pPr>
-        <w:spacing w:after="0" w:line="240" w:lineRule="auto"/>
-        <w:jc w:val="both"/>
-        <w:rPr>
-          <w:lang w:val="en-US"/>
-        </w:rPr>
-      </w:pPr>
-    </w:p>
-    <w:p>
-      <w:pPr>
-        <w:spacing w:after="0" w:line="240" w:lineRule="auto"/>
-        <w:jc w:val="both"/>
-        <w:rPr>
-          <w:lang w:val="en-US"/>
-        </w:rPr>
-      </w:pPr>
-      <w:r>
-        <w:rPr>
-          <w:lang w:val="en-US"/>
-        </w:rPr>
-        <w:t>The model input parameters are read from a file named « input.txt », which can be built using any text editor program. The format of the input file format differs slightly depending on the model, see below.</w:t>
+        <w:t>Using the MDMi.exe, MDMed.exe, MDP_SFDM.exe, and MDP_2RNE.exe programs as console applications</w:t>
+      </w:r>
+    </w:p>
+    <w:p>
+      <w:pPr>
+        <w:spacing w:after="0" w:line="240" w:lineRule="auto"/>
+        <w:jc w:val="both"/>
+        <w:rPr>
+          <w:lang w:val="en-US"/>
+        </w:rPr>
+      </w:pPr>
+    </w:p>
+    <w:p>
+      <w:pPr>
+        <w:spacing w:after="0" w:line="240" w:lineRule="auto"/>
+        <w:jc w:val="both"/>
+        <w:rPr>
+          <w:lang w:val="en-US"/>
+        </w:rPr>
+      </w:pPr>
+      <w:r>
+        <w:rPr>
+          <w:lang w:val="en-US"/>
+        </w:rPr>
+        <w:t>The model input parameters are read from a file named « input.txt », which can be built using any text editor program. The format of the input file differs slightly depending on the model (see below).</w:t>
       </w:r>
     </w:p>
     <w:p>
@@ -388,7 +220,19 @@
         <w:rPr>
           <w:lang w:val="en-US"/>
         </w:rPr>
-        <w:t>Structure of the input parameter file (input.txt) for the program MDMi.exe</w:t>
+        <w:t>Structure of the input parameter file (input.txt) for the MDMi.exe</w:t>
+      </w:r>
+      <w:r>
+        <w:rPr>
+          <w:lang w:val="en-US"/>
+        </w:rPr>
+        <w:t xml:space="preserve"> </w:t>
+      </w:r>
+      <w:r>
+        <w:rPr>
+          <w:lang w:val="en-US"/>
+        </w:rPr>
+        <w:t>program</w:t>
       </w:r>
     </w:p>
     <w:p>
@@ -790,7 +634,19 @@
         <w:rPr>
           <w:lang w:val="en-US"/>
         </w:rPr>
-        <w:t>Structure of the input parameter file (input.txt) for the program MDMed.exe</w:t>
+        <w:t>Structure of the input parameter file (input.txt) for the MDMed.exe</w:t>
+      </w:r>
+      <w:r>
+        <w:rPr>
+          <w:lang w:val="en-US"/>
+        </w:rPr>
+        <w:t xml:space="preserve"> </w:t>
+      </w:r>
+      <w:r>
+        <w:rPr>
+          <w:lang w:val="en-US"/>
+        </w:rPr>
+        <w:t>program</w:t>
       </w:r>
     </w:p>
     <w:p>
@@ -871,7 +727,6 @@
           <w:szCs w:val="18"/>
           <w:lang w:val="en-US"/>
         </w:rPr>
-        <w:lastRenderedPageBreak/>
         <w:t>Number of time-concentration BTC points simulated by the model, integer</w:t>
       </w:r>
     </w:p>
@@ -899,6 +754,7 @@
           <w:szCs w:val="18"/>
           <w:lang w:val="en-US"/>
         </w:rPr>
+        <w:lastRenderedPageBreak/>
         <w:t>Initial/maximum injection concentration at the inflow boundary of the system (C0), real number</w:t>
       </w:r>
     </w:p>
@@ -1247,7 +1103,19 @@
         <w:rPr>
           <w:lang w:val="en-US"/>
         </w:rPr>
-        <w:t>Structure of the input parameter file (input.txt) for the program MDP_SFDM.exe</w:t>
+        <w:t>Structure of the input parameter file (input.txt) for the MDP_SFDM.exe</w:t>
+      </w:r>
+      <w:r>
+        <w:rPr>
+          <w:lang w:val="en-US"/>
+        </w:rPr>
+        <w:t xml:space="preserve"> </w:t>
+      </w:r>
+      <w:r>
+        <w:rPr>
+          <w:lang w:val="en-US"/>
+        </w:rPr>
+        <w:t>program</w:t>
       </w:r>
     </w:p>
     <w:p>
@@ -1454,7 +1322,25 @@
           <w:szCs w:val="18"/>
           <w:lang w:val="en-US"/>
         </w:rPr>
-        <w:t>Diffusion parameter (Beta coefficient) of the first channel, real number</w:t>
+        <w:t>Diffusion parameter (</w:t>
+      </w:r>
+      <w:r>
+        <w:rPr>
+          <w:rFonts w:ascii="Consolas" w:hAnsi="Consolas"/>
+          <w:sz w:val="18"/>
+          <w:szCs w:val="18"/>
+          <w:lang w:val="en-US"/>
+        </w:rPr>
+        <w:t>b</w:t>
+      </w:r>
+      <w:r>
+        <w:rPr>
+          <w:rFonts w:ascii="Consolas" w:hAnsi="Consolas"/>
+          <w:sz w:val="18"/>
+          <w:szCs w:val="18"/>
+          <w:lang w:val="en-US"/>
+        </w:rPr>
+        <w:t>eta coefficient) of the first channel, real number</w:t>
       </w:r>
     </w:p>
     <w:p>
@@ -1580,7 +1466,25 @@
           <w:szCs w:val="18"/>
           <w:lang w:val="en-US"/>
         </w:rPr>
-        <w:t>Diffusion parameter (Beta coefficient) of the second channel, real number</w:t>
+        <w:t>Diffusion parameter (</w:t>
+      </w:r>
+      <w:r>
+        <w:rPr>
+          <w:rFonts w:ascii="Consolas" w:hAnsi="Consolas"/>
+          <w:sz w:val="18"/>
+          <w:szCs w:val="18"/>
+          <w:lang w:val="en-US"/>
+        </w:rPr>
+        <w:t>b</w:t>
+      </w:r>
+      <w:r>
+        <w:rPr>
+          <w:rFonts w:ascii="Consolas" w:hAnsi="Consolas"/>
+          <w:sz w:val="18"/>
+          <w:szCs w:val="18"/>
+          <w:lang w:val="en-US"/>
+        </w:rPr>
+        <w:t>eta coefficient) of the second channel, real number</w:t>
       </w:r>
     </w:p>
     <w:p>
@@ -1703,7 +1607,19 @@
         <w:rPr>
           <w:lang w:val="en-US"/>
         </w:rPr>
-        <w:t>Structure of the input parameter file (input.txt) for the program MDP_2RNE.exe</w:t>
+        <w:t>Structure of the input parameter file (input.txt) for the MDP_2RNE.exe</w:t>
+      </w:r>
+      <w:r>
+        <w:rPr>
+          <w:lang w:val="en-US"/>
+        </w:rPr>
+        <w:t xml:space="preserve"> </w:t>
+      </w:r>
+      <w:r>
+        <w:rPr>
+          <w:lang w:val="en-US"/>
+        </w:rPr>
+        <w:t>program</w:t>
       </w:r>
     </w:p>
     <w:p>
@@ -2267,25 +2183,7 @@
         <w:rPr>
           <w:lang w:val="en-US"/>
         </w:rPr>
-        <w:t xml:space="preserve">By running the transport model code, </w:t>
-      </w:r>
-      <w:r>
-        <w:rPr>
-          <w:lang w:val="en-US"/>
-        </w:rPr>
-        <w:t>a series of time-concentration values are computed and saved in a text file named « output.txt ».</w:t>
-      </w:r>
-      <w:r>
-        <w:rPr>
-          <w:lang w:val="en-US"/>
-        </w:rPr>
-        <w:t xml:space="preserve"> </w:t>
-      </w:r>
-      <w:r>
-        <w:rPr>
-          <w:lang w:val="en-US"/>
-        </w:rPr>
-        <w:t>Care must be taken to use consistent units for all the variables in the input file, which also determine the time and concentration units of the output file (e.g., concentrations are in g/m</w:t>
+        <w:t>By running the transport model code, a series of time-concentration values are computed and saved in a text file named « output.txt ». Care must be taken to use consistent units for all the variables in the input file, and these units also determine the time and concentration units of the output file (e.g., concentrations are in g/m</w:t>
       </w:r>
       <w:r>
         <w:rPr>
@@ -2298,19 +2196,7 @@
         <w:rPr>
           <w:lang w:val="en-US"/>
         </w:rPr>
-        <w:t xml:space="preserve"> if the system flowrate </w:t>
-      </w:r>
-      <w:r>
-        <w:rPr>
-          <w:lang w:val="en-US"/>
-        </w:rPr>
-        <w:t>was</w:t>
-      </w:r>
-      <w:r>
-        <w:rPr>
-          <w:lang w:val="en-US"/>
-        </w:rPr>
-        <w:t xml:space="preserve"> expressed in m</w:t>
+        <w:t xml:space="preserve"> if the system flowrate is expressed in m</w:t>
       </w:r>
       <w:r>
         <w:rPr>
@@ -2323,14 +2209,20 @@
         <w:rPr>
           <w:lang w:val="en-US"/>
         </w:rPr>
-        <w:t xml:space="preserve">/s, the solute-mass in g, and the </w:t>
+        <w:t xml:space="preserve">/s, the solute mass in g, and the </w:t>
       </w:r>
       <w:r>
         <w:rPr>
           <w:lang w:val="en-US"/>
         </w:rPr>
         <w:lastRenderedPageBreak/>
-        <w:t xml:space="preserve">mean transit times in s). Fig. 1 shows an example of input file for a two-channel MDMi model. The related output file written by the MDMi program is shown in Fig. 2. </w:t>
+        <w:t>mean transit times in s). Fig. 1 shows an example of an input file for a two-channel MDMi model. The related output file written by the MDMi program is shown in Fig. 2</w:t>
+      </w:r>
+      <w:r>
+        <w:rPr>
+          <w:lang w:val="en-US"/>
+        </w:rPr>
+        <w:t xml:space="preserve">. </w:t>
       </w:r>
     </w:p>
     <w:p>
@@ -2437,7 +2329,19 @@
         <w:rPr>
           <w:lang w:val="en-US"/>
         </w:rPr>
-        <w:t xml:space="preserve"> Example of input file for a two-channel MDMi model</w:t>
+        <w:t xml:space="preserve"> Example of </w:t>
+      </w:r>
+      <w:r>
+        <w:rPr>
+          <w:lang w:val="en-US"/>
+        </w:rPr>
+        <w:t xml:space="preserve">an </w:t>
+      </w:r>
+      <w:r>
+        <w:rPr>
+          <w:lang w:val="en-US"/>
+        </w:rPr>
+        <w:t>input file for a two-channel MDMi model</w:t>
       </w:r>
       <w:r>
         <w:rPr>
@@ -2658,7 +2562,19 @@
         <w:rPr>
           <w:lang w:val="en-US"/>
         </w:rPr>
-        <w:t xml:space="preserve"> as a GUI for the programs MDMi.exe, MDMed.exe, MDP_SFDM.exe, and MDP_2RNE.exe</w:t>
+        <w:t xml:space="preserve"> as a GUI for the MDMi.exe, MDMed.exe, MDP_SFDM.exe, and MDP_2RNE.exe</w:t>
+      </w:r>
+      <w:r>
+        <w:rPr>
+          <w:lang w:val="en-US"/>
+        </w:rPr>
+        <w:t xml:space="preserve"> </w:t>
+      </w:r>
+      <w:r>
+        <w:rPr>
+          <w:lang w:val="en-US"/>
+        </w:rPr>
+        <w:t>programs</w:t>
       </w:r>
     </w:p>
     <w:p>
@@ -2783,6 +2699,12 @@
         <w:rPr>
           <w:lang w:val="en-US"/>
         </w:rPr>
+        <w:t>,</w:t>
+      </w:r>
+      <w:r>
+        <w:rPr>
+          <w:lang w:val="en-US"/>
+        </w:rPr>
         <w:t xml:space="preserve"> and </w:t>
       </w:r>
       <w:r>
@@ -2959,7 +2881,19 @@
         <w:rPr>
           <w:lang w:val="en-US"/>
         </w:rPr>
-        <w:t xml:space="preserve"> of Fig. </w:t>
+        <w:t xml:space="preserve"> </w:t>
+      </w:r>
+      <w:r>
+        <w:rPr>
+          <w:lang w:val="en-US"/>
+        </w:rPr>
+        <w:t>shown in</w:t>
+      </w:r>
+      <w:r>
+        <w:rPr>
+          <w:lang w:val="en-US"/>
+        </w:rPr>
+        <w:t xml:space="preserve"> Fig. </w:t>
       </w:r>
       <w:r>
         <w:rPr>
@@ -3167,7 +3101,7 @@
         <w:rPr>
           <w:lang w:val="en-US"/>
         </w:rPr>
-        <w:t xml:space="preserve">for the setting of the MDMi model parameters. </w:t>
+        <w:t xml:space="preserve">for setting the MDMi model parameters. </w:t>
       </w:r>
     </w:p>
     <w:p>
@@ -3242,7 +3176,31 @@
         <w:rPr>
           <w:lang w:val="en-US"/>
         </w:rPr>
-        <w:t xml:space="preserve"> left-axis black line, a dialog appears which allows to change the X- and Y-axis ranges.</w:t>
+        <w:t xml:space="preserve"> left-axis black line, a dialog appears </w:t>
+      </w:r>
+      <w:r>
+        <w:rPr>
+          <w:lang w:val="en-US"/>
+        </w:rPr>
+        <w:t>that</w:t>
+      </w:r>
+      <w:r>
+        <w:rPr>
+          <w:lang w:val="en-US"/>
+        </w:rPr>
+        <w:t xml:space="preserve"> allows chang</w:t>
+      </w:r>
+      <w:r>
+        <w:rPr>
+          <w:lang w:val="en-US"/>
+        </w:rPr>
+        <w:t>ing</w:t>
+      </w:r>
+      <w:r>
+        <w:rPr>
+          <w:lang w:val="en-US"/>
+        </w:rPr>
+        <w:t xml:space="preserve"> the X- and Y-axis ranges.</w:t>
       </w:r>
     </w:p>
     <w:p>
@@ -3329,7 +3287,19 @@
         <w:rPr>
           <w:lang w:val="en-US"/>
         </w:rPr>
-        <w:t xml:space="preserve"> Example of MFIT-simulated BTC</w:t>
+        <w:t xml:space="preserve"> Example of </w:t>
+      </w:r>
+      <w:r>
+        <w:rPr>
+          <w:lang w:val="en-US"/>
+        </w:rPr>
+        <w:t xml:space="preserve">an </w:t>
+      </w:r>
+      <w:r>
+        <w:rPr>
+          <w:lang w:val="en-US"/>
+        </w:rPr>
+        <w:t>MFIT-simulated BTC</w:t>
       </w:r>
       <w:r>
         <w:rPr>
@@ -3404,7 +3374,25 @@
         <w:rPr>
           <w:lang w:val="en-US"/>
         </w:rPr>
-        <w:t xml:space="preserve">for saving </w:t>
+        <w:t xml:space="preserve">to </w:t>
+      </w:r>
+      <w:r>
+        <w:rPr>
+          <w:lang w:val="en-US"/>
+        </w:rPr>
+        <w:t>sav</w:t>
+      </w:r>
+      <w:r>
+        <w:rPr>
+          <w:lang w:val="en-US"/>
+        </w:rPr>
+        <w:t>e</w:t>
+      </w:r>
+      <w:r>
+        <w:rPr>
+          <w:lang w:val="en-US"/>
+        </w:rPr>
+        <w:t xml:space="preserve"> </w:t>
       </w:r>
       <w:r>
         <w:rPr>
@@ -3416,7 +3404,19 @@
         <w:rPr>
           <w:lang w:val="en-US"/>
         </w:rPr>
-        <w:t>a MFIT file (extension: .mfi)</w:t>
+        <w:t>a</w:t>
+      </w:r>
+      <w:r>
+        <w:rPr>
+          <w:lang w:val="en-US"/>
+        </w:rPr>
+        <w:t>n</w:t>
+      </w:r>
+      <w:r>
+        <w:rPr>
+          <w:lang w:val="en-US"/>
+        </w:rPr>
+        <w:t xml:space="preserve"> MFIT file (extension: .mfi)</w:t>
       </w:r>
       <w:r>
         <w:rPr>
@@ -3428,7 +3428,7 @@
         <w:rPr>
           <w:lang w:val="en-US"/>
         </w:rPr>
-        <w:t xml:space="preserve">The MFIT files can be edited with any text editor and can be </w:t>
+        <w:t xml:space="preserve">MFIT files can be edited with any text editor and can be </w:t>
       </w:r>
       <w:r>
         <w:rPr>
@@ -3560,7 +3560,43 @@
         <w:rPr>
           <w:lang w:val="en-US"/>
         </w:rPr>
-        <w:t xml:space="preserve"> from the main menu and fill the Time-Concentration-Weight table dialog. The « weight » value that must be assigned to each line is only relevant if PEST is going to be used for the automatic calibration of a MFIT transport model against the user-provided BTC data (see section </w:t>
+        <w:t xml:space="preserve"> from the main menu</w:t>
+      </w:r>
+      <w:r>
+        <w:rPr>
+          <w:lang w:val="en-US"/>
+        </w:rPr>
+        <w:t>,</w:t>
+      </w:r>
+      <w:r>
+        <w:rPr>
+          <w:lang w:val="en-US"/>
+        </w:rPr>
+        <w:t xml:space="preserve"> and fill the Time-Concentration-Weight table dialog. The « weight » value that must be assigned to each line is only relevant if PEST </w:t>
+      </w:r>
+      <w:r>
+        <w:rPr>
+          <w:lang w:val="en-US"/>
+        </w:rPr>
+        <w:t>will</w:t>
+      </w:r>
+      <w:r>
+        <w:rPr>
+          <w:lang w:val="en-US"/>
+        </w:rPr>
+        <w:t xml:space="preserve"> be used for the automatic calibration of a</w:t>
+      </w:r>
+      <w:r>
+        <w:rPr>
+          <w:lang w:val="en-US"/>
+        </w:rPr>
+        <w:t>n</w:t>
+      </w:r>
+      <w:r>
+        <w:rPr>
+          <w:lang w:val="en-US"/>
+        </w:rPr>
+        <w:t xml:space="preserve"> MFIT transport model against the user-provided BTC data (see section </w:t>
       </w:r>
       <w:r>
         <w:rPr>
@@ -3572,7 +3608,79 @@
         <w:rPr>
           <w:lang w:val="en-US"/>
         </w:rPr>
-        <w:t xml:space="preserve"> below). If you don’t plan to use PEST, just apply any constant weight value to all the lines. The BTC data (including weights) can be either filled manually (use « Insert Row » or « Add Rows » for adding as many rows needed), or copy and pasted from a spreadsheet (e.g. Excel), or imported from a CSV text file (separator: comma).</w:t>
+        <w:t xml:space="preserve"> below). If </w:t>
+      </w:r>
+      <w:r>
+        <w:rPr>
+          <w:lang w:val="en-US"/>
+        </w:rPr>
+        <w:t xml:space="preserve">not </w:t>
+      </w:r>
+      <w:r>
+        <w:rPr>
+          <w:lang w:val="en-US"/>
+        </w:rPr>
+        <w:t>plan</w:t>
+      </w:r>
+      <w:r>
+        <w:rPr>
+          <w:lang w:val="en-US"/>
+        </w:rPr>
+        <w:t>ning</w:t>
+      </w:r>
+      <w:r>
+        <w:rPr>
+          <w:lang w:val="en-US"/>
+        </w:rPr>
+        <w:t xml:space="preserve"> to use PEST, just apply any constant weight value to all the lines. The BTC data (including weights) can either </w:t>
+      </w:r>
+      <w:r>
+        <w:rPr>
+          <w:lang w:val="en-US"/>
+        </w:rPr>
+        <w:t xml:space="preserve">be </w:t>
+      </w:r>
+      <w:r>
+        <w:rPr>
+          <w:lang w:val="en-US"/>
+        </w:rPr>
+        <w:t>filled manually (use « Insert Row » or « Add Rows » for adding as many rows</w:t>
+      </w:r>
+      <w:r>
+        <w:rPr>
+          <w:lang w:val="en-US"/>
+        </w:rPr>
+        <w:t xml:space="preserve"> as</w:t>
+      </w:r>
+      <w:r>
+        <w:rPr>
+          <w:lang w:val="en-US"/>
+        </w:rPr>
+        <w:t xml:space="preserve"> needed), cop</w:t>
+      </w:r>
+      <w:r>
+        <w:rPr>
+          <w:lang w:val="en-US"/>
+        </w:rPr>
+        <w:t>ied</w:t>
+      </w:r>
+      <w:r>
+        <w:rPr>
+          <w:lang w:val="en-US"/>
+        </w:rPr>
+        <w:t xml:space="preserve"> and pasted from a spreadsheet (e.g.</w:t>
+      </w:r>
+      <w:r>
+        <w:rPr>
+          <w:lang w:val="en-US"/>
+        </w:rPr>
+        <w:t>,</w:t>
+      </w:r>
+      <w:r>
+        <w:rPr>
+          <w:lang w:val="en-US"/>
+        </w:rPr>
+        <w:t xml:space="preserve"> Excel), or imported from a CSV text file (separator: comma).</w:t>
       </w:r>
     </w:p>
     <w:p>
@@ -3594,7 +3702,19 @@
         <w:rPr>
           <w:lang w:val="en-US"/>
         </w:rPr>
-        <w:t xml:space="preserve">Large BTC datasets can be resampled by applying a filter routine accessible from the « Filter » button. A general rule in BTC-data analysis is to seek the best compromise between simplification and preservation of the information content of the </w:t>
+        <w:t>Large BTC datasets can be resampled by applying a filter routine accessible from the « Filter » button. A general rule in BTC</w:t>
+      </w:r>
+      <w:r>
+        <w:rPr>
+          <w:lang w:val="en-US"/>
+        </w:rPr>
+        <w:t xml:space="preserve"> </w:t>
+      </w:r>
+      <w:r>
+        <w:rPr>
+          <w:lang w:val="en-US"/>
+        </w:rPr>
+        <w:t xml:space="preserve">data analysis is to seek the best compromise between simplification and preservation of the information content of the </w:t>
       </w:r>
       <w:r>
         <w:rPr>
@@ -3640,7 +3760,19 @@
         <w:rPr>
           <w:lang w:val="en-US"/>
         </w:rPr>
-        <w:t xml:space="preserve">Click on the Ok button </w:t>
+        <w:t>Click on the O</w:t>
+      </w:r>
+      <w:r>
+        <w:rPr>
+          <w:lang w:val="en-US"/>
+        </w:rPr>
+        <w:t>K</w:t>
+      </w:r>
+      <w:r>
+        <w:rPr>
+          <w:lang w:val="en-US"/>
+        </w:rPr>
+        <w:t xml:space="preserve"> button </w:t>
       </w:r>
       <w:r>
         <w:rPr>
@@ -3694,7 +3826,31 @@
         <w:rPr>
           <w:lang w:val="en-US"/>
         </w:rPr>
-        <w:t xml:space="preserve"> for saving the Time-Concentration-Weight table into a MFIT file (extension: .mfi). The MFIT files can be edited with any text editor and can be </w:t>
+        <w:t xml:space="preserve"> </w:t>
+      </w:r>
+      <w:r>
+        <w:rPr>
+          <w:lang w:val="en-US"/>
+        </w:rPr>
+        <w:t>to save</w:t>
+      </w:r>
+      <w:r>
+        <w:rPr>
+          <w:lang w:val="en-US"/>
+        </w:rPr>
+        <w:t xml:space="preserve"> the Time-Concentration-Weight table into a</w:t>
+      </w:r>
+      <w:r>
+        <w:rPr>
+          <w:lang w:val="en-US"/>
+        </w:rPr>
+        <w:t>n</w:t>
+      </w:r>
+      <w:r>
+        <w:rPr>
+          <w:lang w:val="en-US"/>
+        </w:rPr>
+        <w:t xml:space="preserve"> MFIT file (extension: .mfi). MFIT files can be edited with any text editor and can be </w:t>
       </w:r>
       <w:r>
         <w:rPr>
@@ -3757,7 +3913,19 @@
         <w:rPr>
           <w:lang w:val="en-US"/>
         </w:rPr>
-        <w:t>Model-cur</w:t>
+        <w:t>Model</w:t>
+      </w:r>
+      <w:r>
+        <w:rPr>
+          <w:lang w:val="en-US"/>
+        </w:rPr>
+        <w:t xml:space="preserve"> </w:t>
+      </w:r>
+      <w:r>
+        <w:rPr>
+          <w:lang w:val="en-US"/>
+        </w:rPr>
+        <w:t>cur</w:t>
       </w:r>
       <w:r>
         <w:rPr>
@@ -3796,7 +3964,7 @@
         <w:rPr>
           <w:lang w:val="en-US"/>
         </w:rPr>
-        <w:t xml:space="preserve">Manual trial-and-error procedure  </w:t>
+        <w:t>Manual trial-and-error procedure</w:t>
       </w:r>
     </w:p>
     <w:p>
@@ -3850,7 +4018,19 @@
         <w:rPr>
           <w:lang w:val="en-US"/>
         </w:rPr>
-        <w:t xml:space="preserve">the observed BTC. A better agreement between the model </w:t>
+        <w:t xml:space="preserve">the observed BTC. </w:t>
+      </w:r>
+      <w:r>
+        <w:rPr>
+          <w:lang w:val="en-US"/>
+        </w:rPr>
+        <w:t>B</w:t>
+      </w:r>
+      <w:r>
+        <w:rPr>
+          <w:lang w:val="en-US"/>
+        </w:rPr>
+        <w:t xml:space="preserve">etter agreement between the model </w:t>
       </w:r>
       <w:r>
         <w:rPr>
@@ -3868,7 +4048,49 @@
         <w:rPr>
           <w:lang w:val="en-US"/>
         </w:rPr>
-        <w:t xml:space="preserve">s can be seeked from a trial-and-error procedure which consists in changing the model parameters, </w:t>
+        <w:t xml:space="preserve">s can be </w:t>
+      </w:r>
+      <w:r>
+        <w:rPr>
+          <w:lang w:val="en-US"/>
+        </w:rPr>
+        <w:t>sought</w:t>
+      </w:r>
+      <w:r>
+        <w:rPr>
+          <w:lang w:val="en-US"/>
+        </w:rPr>
+        <w:t xml:space="preserve"> from a trial-and-error procedure </w:t>
+      </w:r>
+      <w:r>
+        <w:rPr>
+          <w:lang w:val="en-US"/>
+        </w:rPr>
+        <w:t>that</w:t>
+      </w:r>
+      <w:r>
+        <w:rPr>
+          <w:lang w:val="en-US"/>
+        </w:rPr>
+        <w:t xml:space="preserve"> consists </w:t>
+      </w:r>
+      <w:r>
+        <w:rPr>
+          <w:lang w:val="en-US"/>
+        </w:rPr>
+        <w:t>of</w:t>
+      </w:r>
+      <w:r>
+        <w:rPr>
+          <w:lang w:val="en-US"/>
+        </w:rPr>
+        <w:t xml:space="preserve"> changing the model parameters, </w:t>
+      </w:r>
+      <w:r>
+        <w:rPr>
+          <w:lang w:val="en-US"/>
+        </w:rPr>
+        <w:t xml:space="preserve">again </w:t>
       </w:r>
       <w:r>
         <w:rPr>
@@ -3880,7 +4102,7 @@
         <w:rPr>
           <w:lang w:val="en-US"/>
         </w:rPr>
-        <w:t xml:space="preserve"> again the model, and evaluating (either by « eye » or by computing some error criteria between the </w:t>
+        <w:t xml:space="preserve"> the model, and evaluating (either by « eye » or by computing some error criteria between the </w:t>
       </w:r>
       <w:r>
         <w:rPr>
@@ -3932,7 +4154,7 @@
         <w:rPr>
           <w:lang w:val="en-US"/>
         </w:rPr>
-        <w:t xml:space="preserve">PEST model inversion </w:t>
+        <w:t>PEST model inversion</w:t>
       </w:r>
     </w:p>
     <w:p>
@@ -3973,13 +4195,25 @@
         <w:rPr>
           <w:lang w:val="en-US"/>
         </w:rPr>
-        <w:t xml:space="preserve">be used for </w:t>
-      </w:r>
-      <w:r>
-        <w:rPr>
-          <w:lang w:val="en-US"/>
-        </w:rPr>
-        <w:t xml:space="preserve">seeking the set of model parameters that allows the </w:t>
+        <w:t xml:space="preserve">be used </w:t>
+      </w:r>
+      <w:r>
+        <w:rPr>
+          <w:lang w:val="en-US"/>
+        </w:rPr>
+        <w:t>to</w:t>
+      </w:r>
+      <w:r>
+        <w:rPr>
+          <w:lang w:val="en-US"/>
+        </w:rPr>
+        <w:t xml:space="preserve"> </w:t>
+      </w:r>
+      <w:r>
+        <w:rPr>
+          <w:lang w:val="en-US"/>
+        </w:rPr>
+        <w:t xml:space="preserve">seek the set of model parameters that allows the </w:t>
       </w:r>
       <w:r>
         <w:rPr>
@@ -4060,13 +4294,49 @@
         <w:rPr>
           <w:lang w:val="en-US"/>
         </w:rPr>
-        <w:t>to narrow the MFIT-PEST GUI dialog to the most important settings in order to keep a simple</w:t>
-      </w:r>
-      <w:r>
-        <w:rPr>
-          <w:lang w:val="en-US"/>
-        </w:rPr>
-        <w:t xml:space="preserve"> (i.e. user friendly)</w:t>
+        <w:t xml:space="preserve">to narrow the MFIT-PEST GUI dialog to the most important settings to </w:t>
+      </w:r>
+      <w:r>
+        <w:rPr>
+          <w:lang w:val="en-US"/>
+        </w:rPr>
+        <w:t>maintain</w:t>
+      </w:r>
+      <w:r>
+        <w:rPr>
+          <w:lang w:val="en-US"/>
+        </w:rPr>
+        <w:t xml:space="preserve"> a simple</w:t>
+      </w:r>
+      <w:r>
+        <w:rPr>
+          <w:lang w:val="en-US"/>
+        </w:rPr>
+        <w:t xml:space="preserve"> (i.e.</w:t>
+      </w:r>
+      <w:r>
+        <w:rPr>
+          <w:lang w:val="en-US"/>
+        </w:rPr>
+        <w:t>,</w:t>
+      </w:r>
+      <w:r>
+        <w:rPr>
+          <w:lang w:val="en-US"/>
+        </w:rPr>
+        <w:t xml:space="preserve"> user</w:t>
+      </w:r>
+      <w:r>
+        <w:rPr>
+          <w:lang w:val="en-US"/>
+        </w:rPr>
+        <w:t>-</w:t>
+      </w:r>
+      <w:r>
+        <w:rPr>
+          <w:lang w:val="en-US"/>
+        </w:rPr>
+        <w:t>friendly)</w:t>
       </w:r>
       <w:r>
         <w:rPr>
@@ -4108,7 +4378,19 @@
         <w:rPr>
           <w:lang w:val="en-US"/>
         </w:rPr>
-        <w:t xml:space="preserve">were fixed in the MFIT code to expected optimum settings, based on </w:t>
+        <w:t xml:space="preserve">were fixed in the MFIT code to </w:t>
+      </w:r>
+      <w:r>
+        <w:rPr>
+          <w:lang w:val="en-US"/>
+        </w:rPr>
+        <w:t xml:space="preserve">the </w:t>
+      </w:r>
+      <w:r>
+        <w:rPr>
+          <w:lang w:val="en-US"/>
+        </w:rPr>
+        <w:t xml:space="preserve">expected optimum settings based on </w:t>
       </w:r>
       <w:r>
         <w:rPr>
@@ -4182,62 +4464,56 @@
         </w:rPr>
         <w:t>e upon request.</w:t>
       </w:r>
+    </w:p>
+    <w:p>
+      <w:pPr>
+        <w:spacing w:before="120" w:after="0" w:line="240" w:lineRule="auto"/>
+        <w:jc w:val="both"/>
+        <w:rPr>
+          <w:lang w:val="en-US"/>
+        </w:rPr>
+      </w:pPr>
+      <w:r>
+        <w:rPr>
+          <w:lang w:val="en-US"/>
+        </w:rPr>
+        <w:t xml:space="preserve">The objective function that is minimized by PEST may be </w:t>
+      </w:r>
+      <w:r>
+        <w:rPr>
+          <w:lang w:val="en-US"/>
+        </w:rPr>
+        <w:t xml:space="preserve">expressed </w:t>
+      </w:r>
+      <w:r>
+        <w:rPr>
+          <w:lang w:val="en-US"/>
+        </w:rPr>
+        <w:t xml:space="preserve">as a </w:t>
+      </w:r>
+      <w:r>
+        <w:rPr>
+          <w:lang w:val="en-US"/>
+        </w:rPr>
+        <w:t>« </w:t>
+      </w:r>
+      <w:r>
+        <w:rPr>
+          <w:lang w:val="en-US"/>
+        </w:rPr>
+        <w:t>measurement objective function</w:t>
+      </w:r>
+      <w:r>
+        <w:rPr>
+          <w:lang w:val="en-US"/>
+        </w:rPr>
+        <w:t> » only</w:t>
+      </w:r>
       <w:r>
         <w:rPr>
           <w:lang w:val="en-US"/>
         </w:rPr>
         <w:t xml:space="preserve"> </w:t>
-      </w:r>
-    </w:p>
-    <w:p>
-      <w:pPr>
-        <w:spacing w:before="120" w:after="0" w:line="240" w:lineRule="auto"/>
-        <w:jc w:val="both"/>
-        <w:rPr>
-          <w:lang w:val="en-US"/>
-        </w:rPr>
-      </w:pPr>
-      <w:r>
-        <w:rPr>
-          <w:lang w:val="en-US"/>
-        </w:rPr>
-        <w:t xml:space="preserve">The objective function that is minimized by PEST may be </w:t>
-      </w:r>
-      <w:r>
-        <w:rPr>
-          <w:lang w:val="en-US"/>
-        </w:rPr>
-        <w:t xml:space="preserve">expressed </w:t>
-      </w:r>
-      <w:r>
-        <w:rPr>
-          <w:lang w:val="en-US"/>
-        </w:rPr>
-        <w:t xml:space="preserve">as a </w:t>
-      </w:r>
-      <w:r>
-        <w:rPr>
-          <w:lang w:val="en-US"/>
-        </w:rPr>
-        <w:t>« </w:t>
-      </w:r>
-      <w:r>
-        <w:rPr>
-          <w:lang w:val="en-US"/>
-        </w:rPr>
-        <w:t>measurement objective function</w:t>
-      </w:r>
-      <w:r>
-        <w:rPr>
-          <w:lang w:val="en-US"/>
-        </w:rPr>
-        <w:t> » only</w:t>
-      </w:r>
-      <w:r>
-        <w:rPr>
-          <w:lang w:val="en-US"/>
-        </w:rPr>
-        <w:t xml:space="preserve">, </w:t>
       </w:r>
       <w:r>
         <w:rPr>
@@ -4268,13 +4544,37 @@
         <w:rPr>
           <w:lang w:val="en-US"/>
         </w:rPr>
-        <w:t>the sum of squared weighted residuals between the observed and the simulated c(t) values</w:t>
-      </w:r>
-      <w:r>
-        <w:rPr>
-          <w:lang w:val="en-US"/>
-        </w:rPr>
-        <w:t>. The weight value assigned to each time-concentration line in the observation table (see Section 3)</w:t>
+        <w:t xml:space="preserve">the sum of </w:t>
+      </w:r>
+      <w:r>
+        <w:rPr>
+          <w:lang w:val="en-US"/>
+        </w:rPr>
+        <w:t xml:space="preserve">the </w:t>
+      </w:r>
+      <w:r>
+        <w:rPr>
+          <w:lang w:val="en-US"/>
+        </w:rPr>
+        <w:t>squared weighted residuals between the observed and simulated c(t) values</w:t>
+      </w:r>
+      <w:r>
+        <w:rPr>
+          <w:lang w:val="en-US"/>
+        </w:rPr>
+        <w:t xml:space="preserve">. The weight value assigned to each time-concentration line in the observation table (see </w:t>
+      </w:r>
+      <w:r>
+        <w:rPr>
+          <w:lang w:val="en-US"/>
+        </w:rPr>
+        <w:t>s</w:t>
+      </w:r>
+      <w:r>
+        <w:rPr>
+          <w:lang w:val="en-US"/>
+        </w:rPr>
+        <w:t>ection 3)</w:t>
       </w:r>
       <w:r>
         <w:rPr>
@@ -4310,7 +4610,7 @@
         <w:rPr>
           <w:lang w:val="en-US"/>
         </w:rPr>
-        <w:t>If the same weight-value is set for each line, PEST will pay the same attention to each concentration value and will search for the best overall model-curve fitting of the tracer BTC. If you prefer to promote the model fit on a specific part of the tracer BTC (e.g., the concentration peak), use higher relative weight values for the related lines (or lower relative weight values for the other lines).</w:t>
+        <w:t>If the same weight</w:t>
       </w:r>
       <w:r>
         <w:rPr>
@@ -4322,6 +4622,30 @@
         <w:rPr>
           <w:lang w:val="en-US"/>
         </w:rPr>
+        <w:t>value is set for each line, PEST will pay the same attention to each concentration value and will search for the best overall model</w:t>
+      </w:r>
+      <w:r>
+        <w:rPr>
+          <w:lang w:val="en-US"/>
+        </w:rPr>
+        <w:t xml:space="preserve"> </w:t>
+      </w:r>
+      <w:r>
+        <w:rPr>
+          <w:lang w:val="en-US"/>
+        </w:rPr>
+        <w:t>curve fitting of the tracer BTC. If you prefer to promote the model fit on a specific part of the tracer BTC (e.g., the concentration peak), use higher relative weight values for the related lines (or lower relative weight values for the other lines).</w:t>
+      </w:r>
+      <w:r>
+        <w:rPr>
+          <w:lang w:val="en-US"/>
+        </w:rPr>
+        <w:t xml:space="preserve"> </w:t>
+      </w:r>
+      <w:r>
+        <w:rPr>
+          <w:lang w:val="en-US"/>
+        </w:rPr>
         <w:t>The regularization objective function acts as a penalty function for deviations from some preferred parameter conditions. Two options have been implemented in MFIT. The first option</w:t>
       </w:r>
       <w:r>
@@ -4376,7 +4700,19 @@
         <w:rPr>
           <w:lang w:val="en-US"/>
         </w:rPr>
-        <w:t xml:space="preserve">. With the second option, referred to as « preferred value », the </w:t>
+        <w:t xml:space="preserve">. </w:t>
+      </w:r>
+      <w:r>
+        <w:rPr>
+          <w:lang w:val="en-US"/>
+        </w:rPr>
+        <w:t>In</w:t>
+      </w:r>
+      <w:r>
+        <w:rPr>
+          <w:lang w:val="en-US"/>
+        </w:rPr>
+        <w:t xml:space="preserve"> the second option, referred to as « preferred value », the </w:t>
       </w:r>
       <w:r>
         <w:rPr>
@@ -4400,7 +4736,19 @@
         <w:rPr>
           <w:lang w:val="en-US"/>
         </w:rPr>
-        <w:t xml:space="preserve"> The steps for optimizing a MFIT transport model are as follows:</w:t>
+        <w:t xml:space="preserve"> The steps for optimizing a</w:t>
+      </w:r>
+      <w:r>
+        <w:rPr>
+          <w:lang w:val="en-US"/>
+        </w:rPr>
+        <w:t>n</w:t>
+      </w:r>
+      <w:r>
+        <w:rPr>
+          <w:lang w:val="en-US"/>
+        </w:rPr>
+        <w:t xml:space="preserve"> MFIT transport model are as follows:</w:t>
       </w:r>
     </w:p>
     <w:p>
@@ -4421,13 +4769,43 @@
         <w:rPr>
           <w:lang w:val="en-US"/>
         </w:rPr>
-        <w:t>Import BTC data</w:t>
-      </w:r>
-      <w:r>
-        <w:rPr>
-          <w:lang w:val="en-US"/>
-        </w:rPr>
-        <w:t xml:space="preserve"> (see Section 3)</w:t>
+        <w:t xml:space="preserve">Import </w:t>
+      </w:r>
+      <w:r>
+        <w:rPr>
+          <w:lang w:val="en-US"/>
+        </w:rPr>
+        <w:t xml:space="preserve">the </w:t>
+      </w:r>
+      <w:r>
+        <w:rPr>
+          <w:lang w:val="en-US"/>
+        </w:rPr>
+        <w:t>BTC data</w:t>
+      </w:r>
+      <w:r>
+        <w:rPr>
+          <w:lang w:val="en-US"/>
+        </w:rPr>
+        <w:t xml:space="preserve"> (see </w:t>
+      </w:r>
+      <w:r>
+        <w:rPr>
+          <w:lang w:val="en-US"/>
+        </w:rPr>
+        <w:t>s</w:t>
+      </w:r>
+      <w:r>
+        <w:rPr>
+          <w:lang w:val="en-US"/>
+        </w:rPr>
+        <w:t>ection 3)</w:t>
+      </w:r>
+      <w:r>
+        <w:rPr>
+          <w:lang w:val="en-US"/>
+        </w:rPr>
+        <w:t>.</w:t>
       </w:r>
     </w:p>
     <w:p>
@@ -4449,7 +4827,13 @@
         <w:rPr>
           <w:lang w:val="en-US"/>
         </w:rPr>
-        <w:t>Choose and run one of the four MFIT transport problems</w:t>
+        <w:t xml:space="preserve">Choose and run one of the four MFIT transport </w:t>
+      </w:r>
+      <w:r>
+        <w:rPr>
+          <w:lang w:val="en-US"/>
+        </w:rPr>
+        <w:t>models</w:t>
       </w:r>
       <w:r>
         <w:rPr>
@@ -4479,7 +4863,19 @@
         <w:rPr>
           <w:lang w:val="en-US"/>
         </w:rPr>
-        <w:t xml:space="preserve"> (see Section 2.2)</w:t>
+        <w:t xml:space="preserve"> (see </w:t>
+      </w:r>
+      <w:r>
+        <w:rPr>
+          <w:lang w:val="en-US"/>
+        </w:rPr>
+        <w:t>s</w:t>
+      </w:r>
+      <w:r>
+        <w:rPr>
+          <w:lang w:val="en-US"/>
+        </w:rPr>
+        <w:t>ection 2.2)</w:t>
       </w:r>
       <w:r>
         <w:rPr>
@@ -4527,13 +4923,43 @@
         <w:rPr>
           <w:lang w:val="en-US"/>
         </w:rPr>
-        <w:t>A dialog will be displayed that allows to set the PEST options</w:t>
-      </w:r>
-      <w:r>
-        <w:rPr>
-          <w:lang w:val="en-US"/>
-        </w:rPr>
-        <w:t>, see Fig. 5</w:t>
+        <w:t>A dialog will be displayed that allows set</w:t>
+      </w:r>
+      <w:r>
+        <w:rPr>
+          <w:lang w:val="en-US"/>
+        </w:rPr>
+        <w:t>ting</w:t>
+      </w:r>
+      <w:r>
+        <w:rPr>
+          <w:lang w:val="en-US"/>
+        </w:rPr>
+        <w:t xml:space="preserve"> the PEST options</w:t>
+      </w:r>
+      <w:r>
+        <w:rPr>
+          <w:lang w:val="en-US"/>
+        </w:rPr>
+        <w:t xml:space="preserve"> </w:t>
+      </w:r>
+      <w:r>
+        <w:rPr>
+          <w:lang w:val="en-US"/>
+        </w:rPr>
+        <w:t>(</w:t>
+      </w:r>
+      <w:r>
+        <w:rPr>
+          <w:lang w:val="en-US"/>
+        </w:rPr>
+        <w:t>see Fig. 5</w:t>
+      </w:r>
+      <w:r>
+        <w:rPr>
+          <w:lang w:val="en-US"/>
+        </w:rPr>
+        <w:t>)</w:t>
       </w:r>
       <w:r>
         <w:rPr>
@@ -4646,13 +5072,25 @@
         <w:rPr>
           <w:lang w:val="en-US"/>
         </w:rPr>
-        <w:t>Pest option GUI dialog</w:t>
-      </w:r>
-      <w:r>
-        <w:rPr>
-          <w:lang w:val="en-US"/>
-        </w:rPr>
-        <w:t xml:space="preserve">. </w:t>
+        <w:t xml:space="preserve">GUI dialog of </w:t>
+      </w:r>
+      <w:r>
+        <w:rPr>
+          <w:lang w:val="en-US"/>
+        </w:rPr>
+        <w:t>Pest option</w:t>
+      </w:r>
+      <w:r>
+        <w:rPr>
+          <w:lang w:val="en-US"/>
+        </w:rPr>
+        <w:t>s</w:t>
+      </w:r>
+      <w:r>
+        <w:rPr>
+          <w:lang w:val="en-US"/>
+        </w:rPr>
+        <w:t>.</w:t>
       </w:r>
     </w:p>
     <w:p>
@@ -4678,7 +5116,13 @@
         <w:rPr>
           <w:lang w:val="en-US"/>
         </w:rPr>
-        <w:t xml:space="preserve">The first and second checkboxes should remain checked in most cases. The first checkbox is used to enable or disable the analytical computation of the Jacobian matrix derivatives. Unchecking this checkbox will force PEST to compute all the derivatives using finite differences, which is both time </w:t>
+        <w:t>The first and second checkboxes should remain checked in most cases. The first checkbox is used to enable or disable the analytical computation of the Jacobian matrix derivatives. Unchecking this checkbox will force PEST to compute all the derivatives using finite differences, which is both time</w:t>
+      </w:r>
+      <w:r>
+        <w:rPr>
+          <w:lang w:val="en-US"/>
+        </w:rPr>
+        <w:t>-</w:t>
       </w:r>
       <w:r>
         <w:rPr>
@@ -4721,7 +5165,43 @@
         <w:rPr>
           <w:lang w:val="en-US"/>
         </w:rPr>
-        <w:t xml:space="preserve"> Singular Value Decomposition (SVD) </w:t>
+        <w:t xml:space="preserve"> </w:t>
+      </w:r>
+      <w:r>
+        <w:rPr>
+          <w:lang w:val="en-US"/>
+        </w:rPr>
+        <w:t>s</w:t>
+      </w:r>
+      <w:r>
+        <w:rPr>
+          <w:lang w:val="en-US"/>
+        </w:rPr>
+        <w:t xml:space="preserve">ingular </w:t>
+      </w:r>
+      <w:r>
+        <w:rPr>
+          <w:lang w:val="en-US"/>
+        </w:rPr>
+        <w:t>v</w:t>
+      </w:r>
+      <w:r>
+        <w:rPr>
+          <w:lang w:val="en-US"/>
+        </w:rPr>
+        <w:t xml:space="preserve">alue </w:t>
+      </w:r>
+      <w:r>
+        <w:rPr>
+          <w:lang w:val="en-US"/>
+        </w:rPr>
+        <w:t>d</w:t>
+      </w:r>
+      <w:r>
+        <w:rPr>
+          <w:lang w:val="en-US"/>
+        </w:rPr>
+        <w:t xml:space="preserve">ecomposition (SVD) </w:t>
       </w:r>
       <w:r>
         <w:rPr>
@@ -4739,7 +5219,19 @@
         <w:rPr>
           <w:lang w:val="en-US"/>
         </w:rPr>
-        <w:t xml:space="preserve">. Using SVD is recommended as </w:t>
+        <w:t>. Using SVD is recommended</w:t>
+      </w:r>
+      <w:r>
+        <w:rPr>
+          <w:lang w:val="en-US"/>
+        </w:rPr>
+        <w:t>,</w:t>
+      </w:r>
+      <w:r>
+        <w:rPr>
+          <w:lang w:val="en-US"/>
+        </w:rPr>
+        <w:t xml:space="preserve"> as </w:t>
       </w:r>
       <w:r>
         <w:rPr>
@@ -4773,7 +5265,19 @@
         <w:rPr>
           <w:lang w:val="en-US"/>
         </w:rPr>
-        <w:t xml:space="preserve">to add </w:t>
+        <w:t>add</w:t>
+      </w:r>
+      <w:r>
+        <w:rPr>
+          <w:lang w:val="en-US"/>
+        </w:rPr>
+        <w:t>ing</w:t>
+      </w:r>
+      <w:r>
+        <w:rPr>
+          <w:lang w:val="en-US"/>
+        </w:rPr>
+        <w:t xml:space="preserve"> </w:t>
       </w:r>
       <w:r>
         <w:rPr>
@@ -4923,7 +5427,19 @@
         <w:rPr>
           <w:lang w:val="en-US"/>
         </w:rPr>
-        <w:t xml:space="preserve">considers a fixed number of channels as specified in the model dialog. With the second option, </w:t>
+        <w:t xml:space="preserve">considers a fixed number of channels as specified in the model dialog. </w:t>
+      </w:r>
+      <w:r>
+        <w:rPr>
+          <w:lang w:val="en-US"/>
+        </w:rPr>
+        <w:t>For</w:t>
+      </w:r>
+      <w:r>
+        <w:rPr>
+          <w:lang w:val="en-US"/>
+        </w:rPr>
+        <w:t xml:space="preserve"> the second option, </w:t>
       </w:r>
       <w:r>
         <w:rPr>
@@ -4935,7 +5451,31 @@
         <w:rPr>
           <w:lang w:val="en-US"/>
         </w:rPr>
-        <w:t>a series of automatic tracer BTC fitting is performed for a decreasing number of channels ranging from</w:t>
+        <w:t>a series of automatic tracer BTC fitting</w:t>
+      </w:r>
+      <w:r>
+        <w:rPr>
+          <w:lang w:val="en-US"/>
+        </w:rPr>
+        <w:t>s</w:t>
+      </w:r>
+      <w:r>
+        <w:rPr>
+          <w:lang w:val="en-US"/>
+        </w:rPr>
+        <w:t xml:space="preserve"> </w:t>
+      </w:r>
+      <w:r>
+        <w:rPr>
+          <w:lang w:val="en-US"/>
+        </w:rPr>
+        <w:t>are</w:t>
+      </w:r>
+      <w:r>
+        <w:rPr>
+          <w:lang w:val="en-US"/>
+        </w:rPr>
+        <w:t xml:space="preserve"> performed for a decreasing number of channels ranging from</w:t>
       </w:r>
       <w:r>
         <w:rPr>
@@ -4996,13 +5536,19 @@
         <w:rPr>
           <w:lang w:val="en-US"/>
         </w:rPr>
-        <w:t xml:space="preserve">, and if several channels </w:t>
-      </w:r>
-      <w:r>
-        <w:rPr>
-          <w:lang w:val="en-US"/>
-        </w:rPr>
-        <w:t xml:space="preserve">were </w:t>
+        <w:t xml:space="preserve"> and if several channels </w:t>
+      </w:r>
+      <w:r>
+        <w:rPr>
+          <w:lang w:val="en-US"/>
+        </w:rPr>
+        <w:t>are</w:t>
+      </w:r>
+      <w:r>
+        <w:rPr>
+          <w:lang w:val="en-US"/>
+        </w:rPr>
+        <w:t xml:space="preserve"> </w:t>
       </w:r>
       <w:r>
         <w:rPr>
@@ -5054,7 +5600,43 @@
         <w:rPr>
           <w:lang w:val="en-US"/>
         </w:rPr>
-        <w:t>The variable PHIMLIM controls the trade-off between the model curve-fitting of the observed BTC and the regularization constraints, i.e. adherence to preferred homogeneity or preferred value conditions. As discussed in the PEST documentation, a suitable value for PHIMLIM can be determined by first running PEST without Tikhonov regularization, determining the measurement objective function achieved by PEST, and then setting PHIMLIM 5 to 10 percent higher to this value.</w:t>
+        <w:t>The variable PHIMLIM controls the tradeoff between the model curve-fitting of the observed BTC and the regularization constraints, i.e.</w:t>
+      </w:r>
+      <w:r>
+        <w:rPr>
+          <w:lang w:val="en-US"/>
+        </w:rPr>
+        <w:t>,</w:t>
+      </w:r>
+      <w:r>
+        <w:rPr>
+          <w:lang w:val="en-US"/>
+        </w:rPr>
+        <w:t xml:space="preserve"> adherence to preferred homogeneity or preferred value conditions. As discussed in the PEST documentation, a suitable value for PHIMLIM can be determined by first running PEST without Tikhonov regularization, determining the measurement objective function </w:t>
+      </w:r>
+      <w:r>
+        <w:rPr>
+          <w:lang w:val="en-US"/>
+        </w:rPr>
+        <w:t xml:space="preserve">value </w:t>
+      </w:r>
+      <w:r>
+        <w:rPr>
+          <w:lang w:val="en-US"/>
+        </w:rPr>
+        <w:t>achieved by PEST, and then setting PHIMLIM 5 to 10 percent higher t</w:t>
+      </w:r>
+      <w:r>
+        <w:rPr>
+          <w:lang w:val="en-US"/>
+        </w:rPr>
+        <w:t>han</w:t>
+      </w:r>
+      <w:r>
+        <w:rPr>
+          <w:lang w:val="en-US"/>
+        </w:rPr>
+        <w:t xml:space="preserve"> this value.</w:t>
       </w:r>
     </w:p>
     <w:p>
@@ -5136,7 +5718,19 @@
         <w:rPr>
           <w:lang w:val="en-US"/>
         </w:rPr>
-        <w:t>es its execution because a convergence criteria has been reached rather than because of th</w:t>
+        <w:t>es its execution because a convergence criteri</w:t>
+      </w:r>
+      <w:r>
+        <w:rPr>
+          <w:lang w:val="en-US"/>
+        </w:rPr>
+        <w:t>on</w:t>
+      </w:r>
+      <w:r>
+        <w:rPr>
+          <w:lang w:val="en-US"/>
+        </w:rPr>
+        <w:t xml:space="preserve"> has been reached rather than because of th</w:t>
       </w:r>
       <w:r>
         <w:rPr>
@@ -5155,12 +5749,6 @@
           <w:lang w:val="en-US"/>
         </w:rPr>
         <w:t>.</w:t>
-      </w:r>
-      <w:r>
-        <w:rPr>
-          <w:lang w:val="en-US"/>
-        </w:rPr>
-        <w:t xml:space="preserve"> </w:t>
       </w:r>
     </w:p>
     <w:p>
@@ -5176,7 +5764,31 @@
         <w:rPr>
           <w:lang w:val="en-US"/>
         </w:rPr>
-        <w:t>The last edit control on the PEST option window dialog allows to set the number of</w:t>
+        <w:t xml:space="preserve">The last edit control </w:t>
+      </w:r>
+      <w:r>
+        <w:rPr>
+          <w:lang w:val="en-US"/>
+        </w:rPr>
+        <w:t>i</w:t>
+      </w:r>
+      <w:r>
+        <w:rPr>
+          <w:lang w:val="en-US"/>
+        </w:rPr>
+        <w:t>n the PEST option window dialog allows set</w:t>
+      </w:r>
+      <w:r>
+        <w:rPr>
+          <w:lang w:val="en-US"/>
+        </w:rPr>
+        <w:t>ting</w:t>
+      </w:r>
+      <w:r>
+        <w:rPr>
+          <w:lang w:val="en-US"/>
+        </w:rPr>
+        <w:t xml:space="preserve"> the number of</w:t>
       </w:r>
       <w:r>
         <w:rPr>
@@ -5206,7 +5818,7 @@
         <w:rPr>
           <w:lang w:val="en-US"/>
         </w:rPr>
-        <w:t>assessing the post-calibration param</w:t>
+        <w:t>assessing the postcalibration param</w:t>
       </w:r>
       <w:r>
         <w:rPr>
@@ -5332,7 +5944,19 @@
         <w:rPr>
           <w:lang w:val="en-US"/>
         </w:rPr>
-        <w:t xml:space="preserve"> from the main menu and then select either </w:t>
+        <w:t xml:space="preserve"> from the main menu</w:t>
+      </w:r>
+      <w:r>
+        <w:rPr>
+          <w:lang w:val="en-US"/>
+        </w:rPr>
+        <w:t>,</w:t>
+      </w:r>
+      <w:r>
+        <w:rPr>
+          <w:lang w:val="en-US"/>
+        </w:rPr>
+        <w:t xml:space="preserve"> and then select either </w:t>
       </w:r>
       <w:r>
         <w:rPr>
@@ -5430,19 +6054,55 @@
         <w:rPr>
           <w:lang w:val="en-US"/>
         </w:rPr>
-        <w:t xml:space="preserve"> A different dialog </w:t>
-      </w:r>
-      <w:r>
-        <w:rPr>
-          <w:lang w:val="en-US"/>
-        </w:rPr>
-        <w:t xml:space="preserve">(Fig. </w:t>
-      </w:r>
-      <w:r>
-        <w:rPr>
-          <w:lang w:val="en-US"/>
-        </w:rPr>
-        <w:t>6 and Fig. 7</w:t>
+        <w:t xml:space="preserve"> </w:t>
+      </w:r>
+      <w:r>
+        <w:rPr>
+          <w:lang w:val="en-US"/>
+        </w:rPr>
+        <w:t>D</w:t>
+      </w:r>
+      <w:r>
+        <w:rPr>
+          <w:lang w:val="en-US"/>
+        </w:rPr>
+        <w:t>ifferent dialog</w:t>
+      </w:r>
+      <w:r>
+        <w:rPr>
+          <w:lang w:val="en-US"/>
+        </w:rPr>
+        <w:t>s</w:t>
+      </w:r>
+      <w:r>
+        <w:rPr>
+          <w:lang w:val="en-US"/>
+        </w:rPr>
+        <w:t xml:space="preserve"> </w:t>
+      </w:r>
+      <w:r>
+        <w:rPr>
+          <w:lang w:val="en-US"/>
+        </w:rPr>
+        <w:t>(Fig</w:t>
+      </w:r>
+      <w:r>
+        <w:rPr>
+          <w:lang w:val="en-US"/>
+        </w:rPr>
+        <w:t>s</w:t>
+      </w:r>
+      <w:r>
+        <w:rPr>
+          <w:lang w:val="en-US"/>
+        </w:rPr>
+        <w:t xml:space="preserve">. </w:t>
+      </w:r>
+      <w:r>
+        <w:rPr>
+          <w:lang w:val="en-US"/>
+        </w:rPr>
+        <w:t>6 and 7</w:t>
       </w:r>
       <w:r>
         <w:rPr>
@@ -5460,7 +6120,7 @@
         <w:rPr>
           <w:lang w:val="en-US"/>
         </w:rPr>
-        <w:t xml:space="preserve"> and also on the selected MFIT model</w:t>
+        <w:t xml:space="preserve"> and selected MFIT model</w:t>
       </w:r>
       <w:r>
         <w:rPr>
@@ -5472,7 +6132,19 @@
         <w:rPr>
           <w:lang w:val="en-US"/>
         </w:rPr>
-        <w:t xml:space="preserve"> Each of these dialogs allows to specify the parameters to be estimated by PEST</w:t>
+        <w:t xml:space="preserve"> Each of these dialogs allows specify</w:t>
+      </w:r>
+      <w:r>
+        <w:rPr>
+          <w:lang w:val="en-US"/>
+        </w:rPr>
+        <w:t>ing</w:t>
+      </w:r>
+      <w:r>
+        <w:rPr>
+          <w:lang w:val="en-US"/>
+        </w:rPr>
+        <w:t xml:space="preserve"> the parameters to be estimated by PEST</w:t>
       </w:r>
       <w:r>
         <w:rPr>
@@ -5508,7 +6180,31 @@
         <w:rPr>
           <w:lang w:val="en-US"/>
         </w:rPr>
-        <w:t xml:space="preserve">The lower and upper parameter bounds must reflect as accurately as possible the range of prior parameter uncertainty as they are used both in the </w:t>
+        <w:t>The lower and upper parameter bounds must reflect as accurately as possible the range of prior parameter uncertainty</w:t>
+      </w:r>
+      <w:r>
+        <w:rPr>
+          <w:lang w:val="en-US"/>
+        </w:rPr>
+        <w:t>,</w:t>
+      </w:r>
+      <w:r>
+        <w:rPr>
+          <w:lang w:val="en-US"/>
+        </w:rPr>
+        <w:t xml:space="preserve"> as the</w:t>
+      </w:r>
+      <w:r>
+        <w:rPr>
+          <w:lang w:val="en-US"/>
+        </w:rPr>
+        <w:t>se bounds</w:t>
+      </w:r>
+      <w:r>
+        <w:rPr>
+          <w:lang w:val="en-US"/>
+        </w:rPr>
+        <w:t xml:space="preserve"> are used both in the </w:t>
       </w:r>
       <w:r>
         <w:rPr>
@@ -5538,13 +6234,19 @@
         <w:rPr>
           <w:lang w:val="en-US"/>
         </w:rPr>
-        <w:t>, see the PEST manual</w:t>
-      </w:r>
-      <w:r>
-        <w:rPr>
-          <w:lang w:val="en-US"/>
-        </w:rPr>
-        <w:t xml:space="preserve">) and for the assessment of post-calibration parameter uncertainty (see section </w:t>
+        <w:t>;</w:t>
+      </w:r>
+      <w:r>
+        <w:rPr>
+          <w:lang w:val="en-US"/>
+        </w:rPr>
+        <w:t xml:space="preserve"> see the PEST manual</w:t>
+      </w:r>
+      <w:r>
+        <w:rPr>
+          <w:lang w:val="en-US"/>
+        </w:rPr>
+        <w:t xml:space="preserve">) and for the assessment of postcalibration parameter uncertainty (see section </w:t>
       </w:r>
       <w:r>
         <w:rPr>
@@ -5556,7 +6258,7 @@
         <w:rPr>
           <w:lang w:val="en-US"/>
         </w:rPr>
-        <w:t xml:space="preserve"> below). </w:t>
+        <w:t xml:space="preserve"> below).</w:t>
       </w:r>
     </w:p>
     <w:p>
@@ -5854,7 +6556,19 @@
         <w:rPr>
           <w:lang w:val="en-US"/>
         </w:rPr>
-        <w:t>The « Import » button in the lower left corner of the User-Specified Channels PEST parameter dialog</w:t>
+        <w:t>The « Import » button in the lower</w:t>
+      </w:r>
+      <w:r>
+        <w:rPr>
+          <w:lang w:val="en-US"/>
+        </w:rPr>
+        <w:t>-</w:t>
+      </w:r>
+      <w:r>
+        <w:rPr>
+          <w:lang w:val="en-US"/>
+        </w:rPr>
+        <w:t>left corner of the User-Specified Channels PEST parameter dialog</w:t>
       </w:r>
       <w:r>
         <w:rPr>
@@ -5866,7 +6580,31 @@
         <w:rPr>
           <w:lang w:val="en-US"/>
         </w:rPr>
-        <w:t xml:space="preserve"> allows to import a CSV text file (separator: comma, see example Fig. </w:t>
+        <w:t xml:space="preserve"> allows import</w:t>
+      </w:r>
+      <w:r>
+        <w:rPr>
+          <w:lang w:val="en-US"/>
+        </w:rPr>
+        <w:t>ing</w:t>
+      </w:r>
+      <w:r>
+        <w:rPr>
+          <w:lang w:val="en-US"/>
+        </w:rPr>
+        <w:t xml:space="preserve"> a CSV text file (separator: comma</w:t>
+      </w:r>
+      <w:r>
+        <w:rPr>
+          <w:lang w:val="en-US"/>
+        </w:rPr>
+        <w:t>;</w:t>
+      </w:r>
+      <w:r>
+        <w:rPr>
+          <w:lang w:val="en-US"/>
+        </w:rPr>
+        <w:t xml:space="preserve"> see example Fig. </w:t>
       </w:r>
       <w:r>
         <w:rPr>
@@ -5989,13 +6727,49 @@
         <w:rPr>
           <w:lang w:val="en-US"/>
         </w:rPr>
-        <w:t xml:space="preserve">Example of CSV text file </w:t>
-      </w:r>
-      <w:r>
-        <w:rPr>
-          <w:lang w:val="en-US"/>
-        </w:rPr>
-        <w:t>than can be imported into the PEST parameter table of Fig. 6</w:t>
+        <w:t xml:space="preserve">Example of </w:t>
+      </w:r>
+      <w:r>
+        <w:rPr>
+          <w:lang w:val="en-US"/>
+        </w:rPr>
+        <w:t xml:space="preserve">a </w:t>
+      </w:r>
+      <w:r>
+        <w:rPr>
+          <w:lang w:val="en-US"/>
+        </w:rPr>
+        <w:t xml:space="preserve">CSV text file </w:t>
+      </w:r>
+      <w:r>
+        <w:rPr>
+          <w:lang w:val="en-US"/>
+        </w:rPr>
+        <w:t>tha</w:t>
+      </w:r>
+      <w:r>
+        <w:rPr>
+          <w:lang w:val="en-US"/>
+        </w:rPr>
+        <w:t>t</w:t>
+      </w:r>
+      <w:r>
+        <w:rPr>
+          <w:lang w:val="en-US"/>
+        </w:rPr>
+        <w:t xml:space="preserve"> can be imported into the PEST parameter table </w:t>
+      </w:r>
+      <w:r>
+        <w:rPr>
+          <w:lang w:val="en-US"/>
+        </w:rPr>
+        <w:t>shown in</w:t>
+      </w:r>
+      <w:r>
+        <w:rPr>
+          <w:lang w:val="en-US"/>
+        </w:rPr>
+        <w:t xml:space="preserve"> Fig. 6</w:t>
       </w:r>
       <w:r>
         <w:rPr>
@@ -6033,7 +6807,19 @@
         <w:rPr>
           <w:lang w:val="en-US"/>
         </w:rPr>
-        <w:t>considers a fixed number of channels as specified in the model dialog (Fig. 3),  the selection of the « Automatic Multiple Channels » option leads to a series of PEST model calibrations using a decreasing number of channels ranging from N</w:t>
+        <w:t>considers a fixed number of channels as specified in the model dialog (Fig. 3),</w:t>
+      </w:r>
+      <w:r>
+        <w:rPr>
+          <w:lang w:val="en-US"/>
+        </w:rPr>
+        <w:t xml:space="preserve"> </w:t>
+      </w:r>
+      <w:r>
+        <w:rPr>
+          <w:lang w:val="en-US"/>
+        </w:rPr>
+        <w:t>the selection of the « Automatic Multiple Channels » option leads to a series of PEST model calibrations using a decreasing number of channels ranging from N</w:t>
       </w:r>
       <w:r>
         <w:rPr>
@@ -6083,7 +6869,19 @@
         <w:rPr>
           <w:lang w:val="en-US"/>
         </w:rPr>
-        <w:t>located below the PEST parameter table (see Fig. 7). The checkbox at the right of the N</w:t>
+        <w:t>located below the PEST parameter table (see Fig. 7). The checkbox t</w:t>
+      </w:r>
+      <w:r>
+        <w:rPr>
+          <w:lang w:val="en-US"/>
+        </w:rPr>
+        <w:t>o</w:t>
+      </w:r>
+      <w:r>
+        <w:rPr>
+          <w:lang w:val="en-US"/>
+        </w:rPr>
+        <w:t xml:space="preserve"> the right of the N</w:t>
       </w:r>
       <w:r>
         <w:rPr>
@@ -6096,7 +6894,14 @@
         <w:rPr>
           <w:lang w:val="en-US"/>
         </w:rPr>
-        <w:t xml:space="preserve"> edit control </w:t>
+        <w:t xml:space="preserve"> edit </w:t>
+      </w:r>
+      <w:r>
+        <w:rPr>
+          <w:lang w:val="en-US"/>
+        </w:rPr>
+        <w:lastRenderedPageBreak/>
+        <w:t xml:space="preserve">control </w:t>
       </w:r>
       <w:r>
         <w:rPr>
@@ -6108,14 +6913,31 @@
         <w:rPr>
           <w:lang w:val="en-US"/>
         </w:rPr>
-        <w:t xml:space="preserve">a multi-start optimization method which consists in </w:t>
-      </w:r>
-      <w:r>
-        <w:rPr>
-          <w:lang w:val="en-US"/>
-        </w:rPr>
-        <w:lastRenderedPageBreak/>
-        <w:t xml:space="preserve">multiplying the PEST runs using different sets of initial </w:t>
+        <w:t xml:space="preserve">a multistart optimization method </w:t>
+      </w:r>
+      <w:r>
+        <w:rPr>
+          <w:lang w:val="en-US"/>
+        </w:rPr>
+        <w:t>that</w:t>
+      </w:r>
+      <w:r>
+        <w:rPr>
+          <w:lang w:val="en-US"/>
+        </w:rPr>
+        <w:t xml:space="preserve"> consists </w:t>
+      </w:r>
+      <w:r>
+        <w:rPr>
+          <w:lang w:val="en-US"/>
+        </w:rPr>
+        <w:t>of</w:t>
+      </w:r>
+      <w:r>
+        <w:rPr>
+          <w:lang w:val="en-US"/>
+        </w:rPr>
+        <w:t xml:space="preserve"> multiplying the PEST runs using different sets of initial </w:t>
       </w:r>
       <w:r>
         <w:rPr>
@@ -6157,7 +6979,19 @@
         <w:rPr>
           <w:lang w:val="en-US"/>
         </w:rPr>
-        <w:t xml:space="preserve">Despite the additional computational cost of this method, its use is recommended as it </w:t>
+        <w:t>Despite the additional computational cost of this method, its use is recommended</w:t>
+      </w:r>
+      <w:r>
+        <w:rPr>
+          <w:lang w:val="en-US"/>
+        </w:rPr>
+        <w:t>,</w:t>
+      </w:r>
+      <w:r>
+        <w:rPr>
+          <w:lang w:val="en-US"/>
+        </w:rPr>
+        <w:t xml:space="preserve"> as it </w:t>
       </w:r>
       <w:r>
         <w:rPr>
@@ -6169,7 +7003,19 @@
         <w:rPr>
           <w:lang w:val="en-US"/>
         </w:rPr>
-        <w:t>reduces the risk for PEST to be trapped in a local minima of the parameter space</w:t>
+        <w:t>reduces the risk for PEST to be trapped in a local minim</w:t>
+      </w:r>
+      <w:r>
+        <w:rPr>
+          <w:lang w:val="en-US"/>
+        </w:rPr>
+        <w:t>um</w:t>
+      </w:r>
+      <w:r>
+        <w:rPr>
+          <w:lang w:val="en-US"/>
+        </w:rPr>
+        <w:t xml:space="preserve"> of the parameter space</w:t>
       </w:r>
       <w:r>
         <w:rPr>
@@ -6197,7 +7043,43 @@
         <w:rPr>
           <w:lang w:val="en-US"/>
         </w:rPr>
-        <w:t>When the setting of the PEST parameter is complete, c</w:t>
+        <w:t>When the setting</w:t>
+      </w:r>
+      <w:r>
+        <w:rPr>
+          <w:lang w:val="en-US"/>
+        </w:rPr>
+        <w:t>s</w:t>
+      </w:r>
+      <w:r>
+        <w:rPr>
+          <w:lang w:val="en-US"/>
+        </w:rPr>
+        <w:t xml:space="preserve"> of the PEST parameter</w:t>
+      </w:r>
+      <w:r>
+        <w:rPr>
+          <w:lang w:val="en-US"/>
+        </w:rPr>
+        <w:t>s</w:t>
+      </w:r>
+      <w:r>
+        <w:rPr>
+          <w:lang w:val="en-US"/>
+        </w:rPr>
+        <w:t xml:space="preserve"> </w:t>
+      </w:r>
+      <w:r>
+        <w:rPr>
+          <w:lang w:val="en-US"/>
+        </w:rPr>
+        <w:t>are</w:t>
+      </w:r>
+      <w:r>
+        <w:rPr>
+          <w:lang w:val="en-US"/>
+        </w:rPr>
+        <w:t xml:space="preserve"> complete, c</w:t>
       </w:r>
       <w:r>
         <w:rPr>
@@ -6298,7 +7180,31 @@
         <w:rPr>
           <w:lang w:val="en-US"/>
         </w:rPr>
-        <w:t xml:space="preserve"> can be edited with any text editor (see the PEST manual for a full description of the file format and contents).</w:t>
+        <w:t xml:space="preserve"> can be edited with any text editor (see the PEST manual for full description</w:t>
+      </w:r>
+      <w:r>
+        <w:rPr>
+          <w:lang w:val="en-US"/>
+        </w:rPr>
+        <w:t>s</w:t>
+      </w:r>
+      <w:r>
+        <w:rPr>
+          <w:lang w:val="en-US"/>
+        </w:rPr>
+        <w:t xml:space="preserve"> of the file format</w:t>
+      </w:r>
+      <w:r>
+        <w:rPr>
+          <w:lang w:val="en-US"/>
+        </w:rPr>
+        <w:t>s</w:t>
+      </w:r>
+      <w:r>
+        <w:rPr>
+          <w:lang w:val="en-US"/>
+        </w:rPr>
+        <w:t xml:space="preserve"> and contents).</w:t>
       </w:r>
     </w:p>
     <w:p>
@@ -6333,13 +7239,25 @@
         <w:rPr>
           <w:lang w:val="en-US"/>
         </w:rPr>
-        <w:t xml:space="preserve"> for </w:t>
-      </w:r>
-      <w:r>
-        <w:rPr>
-          <w:lang w:val="en-US"/>
-        </w:rPr>
-        <w:t>checking errors</w:t>
+        <w:t xml:space="preserve"> </w:t>
+      </w:r>
+      <w:r>
+        <w:rPr>
+          <w:lang w:val="en-US"/>
+        </w:rPr>
+        <w:t>to</w:t>
+      </w:r>
+      <w:r>
+        <w:rPr>
+          <w:lang w:val="en-US"/>
+        </w:rPr>
+        <w:t xml:space="preserve"> </w:t>
+      </w:r>
+      <w:r>
+        <w:rPr>
+          <w:lang w:val="en-US"/>
+        </w:rPr>
+        <w:t>check errors</w:t>
       </w:r>
       <w:r>
         <w:rPr>
@@ -6351,7 +7269,7 @@
         <w:rPr>
           <w:lang w:val="en-US"/>
         </w:rPr>
-        <w:t xml:space="preserve"> into the PEST input </w:t>
+        <w:t xml:space="preserve"> in the PEST input </w:t>
       </w:r>
       <w:r>
         <w:rPr>
@@ -6381,13 +7299,25 @@
         <w:rPr>
           <w:lang w:val="en-US"/>
         </w:rPr>
-        <w:t xml:space="preserve">estchek </w:t>
-      </w:r>
-      <w:r>
-        <w:rPr>
-          <w:lang w:val="en-US"/>
-        </w:rPr>
-        <w:t>utility program</w:t>
+        <w:t>ESTCHEK</w:t>
+      </w:r>
+      <w:r>
+        <w:rPr>
+          <w:lang w:val="en-US"/>
+        </w:rPr>
+        <w:t xml:space="preserve"> </w:t>
+      </w:r>
+      <w:r>
+        <w:rPr>
+          <w:lang w:val="en-US"/>
+        </w:rPr>
+        <w:t>utility</w:t>
+      </w:r>
+      <w:r>
+        <w:rPr>
+          <w:lang w:val="en-US"/>
+        </w:rPr>
+        <w:t>,</w:t>
       </w:r>
       <w:r>
         <w:rPr>
@@ -6411,7 +7341,31 @@
         <w:rPr>
           <w:lang w:val="en-US"/>
         </w:rPr>
-        <w:t>estchek report should be identical to Fig. 9, i.e. no error and a single warning</w:t>
+        <w:t>ESTCHEK</w:t>
+      </w:r>
+      <w:r>
+        <w:rPr>
+          <w:lang w:val="en-US"/>
+        </w:rPr>
+        <w:t xml:space="preserve"> </w:t>
+      </w:r>
+      <w:r>
+        <w:rPr>
+          <w:lang w:val="en-US"/>
+        </w:rPr>
+        <w:t>report should be identical to Fig. 9, i.e.</w:t>
+      </w:r>
+      <w:r>
+        <w:rPr>
+          <w:lang w:val="en-US"/>
+        </w:rPr>
+        <w:t>,</w:t>
+      </w:r>
+      <w:r>
+        <w:rPr>
+          <w:lang w:val="en-US"/>
+        </w:rPr>
+        <w:t xml:space="preserve"> no error and a single warning</w:t>
       </w:r>
       <w:r>
         <w:rPr>
@@ -6471,7 +7425,19 @@
         <w:rPr>
           <w:lang w:val="en-US"/>
         </w:rPr>
-        <w:t>must be fixed prior running PEST.</w:t>
+        <w:t xml:space="preserve">must be fixed prior </w:t>
+      </w:r>
+      <w:r>
+        <w:rPr>
+          <w:lang w:val="en-US"/>
+        </w:rPr>
+        <w:t xml:space="preserve">to </w:t>
+      </w:r>
+      <w:r>
+        <w:rPr>
+          <w:lang w:val="en-US"/>
+        </w:rPr>
+        <w:t>running PEST.</w:t>
       </w:r>
     </w:p>
     <w:p>
@@ -6567,7 +7533,19 @@
         <w:rPr>
           <w:lang w:val="en-US"/>
         </w:rPr>
-        <w:t xml:space="preserve"> Pestchek utility report.</w:t>
+        <w:t xml:space="preserve"> </w:t>
+      </w:r>
+      <w:r>
+        <w:rPr>
+          <w:lang w:val="en-US"/>
+        </w:rPr>
+        <w:t xml:space="preserve">PESTCHEK </w:t>
+      </w:r>
+      <w:r>
+        <w:rPr>
+          <w:lang w:val="en-US"/>
+        </w:rPr>
+        <w:t>utility report.</w:t>
       </w:r>
     </w:p>
     <w:p>
@@ -6655,7 +7633,19 @@
         <w:rPr>
           <w:lang w:val="en-US"/>
         </w:rPr>
-        <w:t>/ Multi-Start options, ...)</w:t>
+        <w:t xml:space="preserve">/ Multi-Start options, </w:t>
+      </w:r>
+      <w:r>
+        <w:rPr>
+          <w:lang w:val="en-US"/>
+        </w:rPr>
+        <w:t>etc.</w:t>
+      </w:r>
+      <w:r>
+        <w:rPr>
+          <w:lang w:val="en-US"/>
+        </w:rPr>
+        <w:t>)</w:t>
       </w:r>
       <w:r>
         <w:rPr>
@@ -6922,7 +7912,19 @@
         <w:rPr>
           <w:lang w:val="en-US"/>
         </w:rPr>
-        <w:t xml:space="preserve"> parameter values in the model parameter table</w:t>
+        <w:t xml:space="preserve"> parameter values in</w:t>
+      </w:r>
+      <w:r>
+        <w:rPr>
+          <w:lang w:val="en-US"/>
+        </w:rPr>
+        <w:t>to</w:t>
+      </w:r>
+      <w:r>
+        <w:rPr>
+          <w:lang w:val="en-US"/>
+        </w:rPr>
+        <w:t xml:space="preserve"> the model parameter table</w:t>
       </w:r>
       <w:r>
         <w:rPr>
@@ -6982,7 +7984,19 @@
         <w:rPr>
           <w:lang w:val="en-US"/>
         </w:rPr>
-        <w:t>, which shows the</w:t>
+        <w:t xml:space="preserve"> </w:t>
+      </w:r>
+      <w:r>
+        <w:rPr>
+          <w:lang w:val="en-US"/>
+        </w:rPr>
+        <w:t>and</w:t>
+      </w:r>
+      <w:r>
+        <w:rPr>
+          <w:lang w:val="en-US"/>
+        </w:rPr>
+        <w:t xml:space="preserve"> shows the</w:t>
       </w:r>
       <w:r>
         <w:rPr>
@@ -7036,13 +8050,73 @@
         <w:rPr>
           <w:lang w:val="en-US"/>
         </w:rPr>
-        <w:t xml:space="preserve">. The up-down edit control located below </w:t>
-      </w:r>
-      <w:r>
-        <w:rPr>
-          <w:lang w:val="en-US"/>
-        </w:rPr>
-        <w:t xml:space="preserve">allows to navigate between the channel-number solutions, while the corresponding simulated BTC is </w:t>
+        <w:t xml:space="preserve">. </w:t>
+      </w:r>
+      <w:r>
+        <w:rPr>
+          <w:lang w:val="en-US"/>
+        </w:rPr>
+        <w:t xml:space="preserve">The numerical values </w:t>
+      </w:r>
+      <w:r>
+        <w:rPr>
+          <w:lang w:val="en-US"/>
+        </w:rPr>
+        <w:t>in</w:t>
+      </w:r>
+      <w:r>
+        <w:rPr>
+          <w:lang w:val="en-US"/>
+        </w:rPr>
+        <w:t xml:space="preserve"> this graph are automatically saved in a text file named </w:t>
+      </w:r>
+      <w:r>
+        <w:rPr>
+          <w:lang w:val="en-US"/>
+        </w:rPr>
+        <w:t>« </w:t>
+      </w:r>
+      <w:r>
+        <w:rPr>
+          <w:lang w:val="en-US"/>
+        </w:rPr>
+        <w:t>Phi(N).txt</w:t>
+      </w:r>
+      <w:r>
+        <w:rPr>
+          <w:lang w:val="en-US"/>
+        </w:rPr>
+        <w:t> »</w:t>
+      </w:r>
+      <w:r>
+        <w:rPr>
+          <w:lang w:val="en-US"/>
+        </w:rPr>
+        <w:t xml:space="preserve"> in the working directory. </w:t>
+      </w:r>
+      <w:r>
+        <w:rPr>
+          <w:lang w:val="en-US"/>
+        </w:rPr>
+        <w:t xml:space="preserve">The up-down edit control located below </w:t>
+      </w:r>
+      <w:r>
+        <w:rPr>
+          <w:lang w:val="en-US"/>
+        </w:rPr>
+        <w:t>allows navigat</w:t>
+      </w:r>
+      <w:r>
+        <w:rPr>
+          <w:lang w:val="en-US"/>
+        </w:rPr>
+        <w:t>ion</w:t>
+      </w:r>
+      <w:r>
+        <w:rPr>
+          <w:lang w:val="en-US"/>
+        </w:rPr>
+        <w:t xml:space="preserve"> between the channel-number solutions, while the corresponding simulated BTC is </w:t>
       </w:r>
       <w:r>
         <w:rPr>
@@ -7108,7 +8182,19 @@
         <w:rPr>
           <w:lang w:val="en-US"/>
         </w:rPr>
-        <w:t xml:space="preserve"> for saving the </w:t>
+        <w:t xml:space="preserve"> </w:t>
+      </w:r>
+      <w:r>
+        <w:rPr>
+          <w:lang w:val="en-US"/>
+        </w:rPr>
+        <w:t>to save</w:t>
+      </w:r>
+      <w:r>
+        <w:rPr>
+          <w:lang w:val="en-US"/>
+        </w:rPr>
+        <w:t xml:space="preserve"> the </w:t>
       </w:r>
       <w:r>
         <w:rPr>
@@ -7126,7 +8212,19 @@
         <w:rPr>
           <w:lang w:val="en-US"/>
         </w:rPr>
-        <w:t xml:space="preserve">zed model into a </w:t>
+        <w:t>zed model into a</w:t>
+      </w:r>
+      <w:r>
+        <w:rPr>
+          <w:lang w:val="en-US"/>
+        </w:rPr>
+        <w:t>n</w:t>
+      </w:r>
+      <w:r>
+        <w:rPr>
+          <w:lang w:val="en-US"/>
+        </w:rPr>
+        <w:t xml:space="preserve"> </w:t>
       </w:r>
       <w:r>
         <w:rPr>
@@ -7376,7 +8474,42 @@
         <w:rPr>
           <w:lang w:val="en-US"/>
         </w:rPr>
-        <w:t>ost-calibration uncertainty analysis</w:t>
+        <w:t>ostcalibration uncertainty analysis</w:t>
+      </w:r>
+    </w:p>
+    <w:p>
+      <w:pPr>
+        <w:spacing w:after="0"/>
+        <w:rPr>
+          <w:lang w:val="en-US"/>
+        </w:rPr>
+      </w:pPr>
+    </w:p>
+    <w:p>
+      <w:pPr>
+        <w:spacing w:after="0"/>
+        <w:jc w:val="both"/>
+        <w:rPr>
+          <w:lang w:val="en-US"/>
+        </w:rPr>
+      </w:pPr>
+      <w:r>
+        <w:rPr>
+          <w:lang w:val="en-US"/>
+        </w:rPr>
+        <w:t xml:space="preserve">Because of the nonuniqueness of the inverse problem, some uncertainties may be associated </w:t>
+      </w:r>
+      <w:r>
+        <w:rPr>
+          <w:lang w:val="en-US"/>
+        </w:rPr>
+        <w:t>with</w:t>
+      </w:r>
+      <w:r>
+        <w:rPr>
+          <w:lang w:val="en-US"/>
+        </w:rPr>
+        <w:t xml:space="preserve"> the PEST-optimized model</w:t>
       </w:r>
       <w:r>
         <w:rPr>
@@ -7384,28 +8517,11 @@
         </w:rPr>
         <w:t xml:space="preserve"> </w:t>
       </w:r>
-    </w:p>
-    <w:p>
-      <w:pPr>
-        <w:spacing w:after="0"/>
-        <w:rPr>
-          <w:lang w:val="en-US"/>
-        </w:rPr>
-      </w:pPr>
-    </w:p>
-    <w:p>
-      <w:pPr>
-        <w:spacing w:after="0"/>
-        <w:jc w:val="both"/>
-        <w:rPr>
-          <w:lang w:val="en-US"/>
-        </w:rPr>
-      </w:pPr>
-      <w:r>
-        <w:rPr>
-          <w:lang w:val="en-US"/>
-        </w:rPr>
-        <w:t xml:space="preserve">Because of the non-uniqueness of the inverse problem, some uncertainties may be associated to the PEST-optimized model-parameter values. </w:t>
+      <w:r>
+        <w:rPr>
+          <w:lang w:val="en-US"/>
+        </w:rPr>
+        <w:t xml:space="preserve">parameter values. </w:t>
       </w:r>
       <w:r>
         <w:rPr>
@@ -7417,25 +8533,13 @@
         <w:rPr>
           <w:lang w:val="en-US"/>
         </w:rPr>
-        <w:t xml:space="preserve"> post-calibration uncertainty of the model parameters can be assessed</w:t>
-      </w:r>
-      <w:r>
-        <w:rPr>
-          <w:lang w:val="en-US"/>
-        </w:rPr>
-        <w:t xml:space="preserve"> from the random sampling and </w:t>
-      </w:r>
-      <w:r>
-        <w:rPr>
-          <w:lang w:val="en-US"/>
-        </w:rPr>
-        <w:t xml:space="preserve">the </w:t>
-      </w:r>
-      <w:r>
-        <w:rPr>
-          <w:lang w:val="en-US"/>
-        </w:rPr>
-        <w:t xml:space="preserve">recalibration of a number of calibration-constrained parameter sets. The number of </w:t>
+        <w:t xml:space="preserve"> postcalibration uncertainty of the model parameters can be assessed</w:t>
+      </w:r>
+      <w:r>
+        <w:rPr>
+          <w:lang w:val="en-US"/>
+        </w:rPr>
+        <w:t xml:space="preserve"> from random sampling and recalibration of a number of calibration-constrained parameter sets. The number of </w:t>
       </w:r>
       <w:r>
         <w:rPr>
@@ -7503,7 +8607,7 @@
         <w:rPr>
           <w:lang w:val="en-US"/>
         </w:rPr>
-        <w:t xml:space="preserve">Perform either a « User-Specified Channels » inversion or an « Automatic Multiple Channels » </w:t>
+        <w:t xml:space="preserve">Perform either a « User-Specified Channels » or « Automatic Multiple Channels » </w:t>
       </w:r>
       <w:r>
         <w:rPr>
@@ -7545,7 +8649,37 @@
         <w:rPr>
           <w:lang w:val="en-US"/>
         </w:rPr>
-        <w:t>lower and upper parameter bounds specified in the PEST-Parameters dialog (Fig. 6 and Fig. 7)</w:t>
+        <w:t>lower and upper parameter bounds specified in the PEST</w:t>
+      </w:r>
+      <w:r>
+        <w:rPr>
+          <w:lang w:val="en-US"/>
+        </w:rPr>
+        <w:t xml:space="preserve"> p</w:t>
+      </w:r>
+      <w:r>
+        <w:rPr>
+          <w:lang w:val="en-US"/>
+        </w:rPr>
+        <w:t>arameter dialog (Fig</w:t>
+      </w:r>
+      <w:r>
+        <w:rPr>
+          <w:lang w:val="en-US"/>
+        </w:rPr>
+        <w:t>s</w:t>
+      </w:r>
+      <w:r>
+        <w:rPr>
+          <w:lang w:val="en-US"/>
+        </w:rPr>
+        <w:t>. 6 and 7)</w:t>
+      </w:r>
+      <w:r>
+        <w:rPr>
+          <w:lang w:val="en-US"/>
+        </w:rPr>
+        <w:t>,</w:t>
       </w:r>
       <w:r>
         <w:rPr>
@@ -7569,7 +8703,19 @@
         <w:rPr>
           <w:lang w:val="en-US"/>
         </w:rPr>
-        <w:t>assumes that the bound difference represents the 95 percent prior confidence interval of parameters.</w:t>
+        <w:t xml:space="preserve">assumes that the bound difference represents the 95 percent prior confidence interval of </w:t>
+      </w:r>
+      <w:r>
+        <w:rPr>
+          <w:lang w:val="en-US"/>
+        </w:rPr>
+        <w:t xml:space="preserve">the </w:t>
+      </w:r>
+      <w:r>
+        <w:rPr>
+          <w:lang w:val="en-US"/>
+        </w:rPr>
+        <w:t>parameters.</w:t>
       </w:r>
     </w:p>
     <w:p>
@@ -7601,7 +8747,19 @@
         <w:rPr>
           <w:lang w:val="en-US"/>
         </w:rPr>
-        <w:t xml:space="preserve"> parameters in the model parameter table</w:t>
+        <w:t xml:space="preserve"> parameters in</w:t>
+      </w:r>
+      <w:r>
+        <w:rPr>
+          <w:lang w:val="en-US"/>
+        </w:rPr>
+        <w:t>to</w:t>
+      </w:r>
+      <w:r>
+        <w:rPr>
+          <w:lang w:val="en-US"/>
+        </w:rPr>
+        <w:t xml:space="preserve"> the model parameter table</w:t>
       </w:r>
       <w:r>
         <w:rPr>
@@ -7631,7 +8789,13 @@
         <w:rPr>
           <w:lang w:val="en-US"/>
         </w:rPr>
-        <w:t xml:space="preserve">has been </w:t>
+        <w:t>was</w:t>
+      </w:r>
+      <w:r>
+        <w:rPr>
+          <w:lang w:val="en-US"/>
+        </w:rPr>
+        <w:t xml:space="preserve"> </w:t>
       </w:r>
       <w:r>
         <w:rPr>
@@ -7643,7 +8807,19 @@
         <w:rPr>
           <w:lang w:val="en-US"/>
         </w:rPr>
-        <w:t>choose the channel-number solution of which you wish to assess the parameter uncertainty).</w:t>
+        <w:t xml:space="preserve">choose the channel-number solution </w:t>
+      </w:r>
+      <w:r>
+        <w:rPr>
+          <w:lang w:val="en-US"/>
+        </w:rPr>
+        <w:t>for</w:t>
+      </w:r>
+      <w:r>
+        <w:rPr>
+          <w:lang w:val="en-US"/>
+        </w:rPr>
+        <w:t xml:space="preserve"> which you wish to assess the parameter uncertainty).</w:t>
       </w:r>
     </w:p>
     <w:p>
@@ -7683,7 +8859,7 @@
         <w:rPr>
           <w:lang w:val="en-US"/>
         </w:rPr>
-        <w:t xml:space="preserve">e-run the model with the set of </w:t>
+        <w:t xml:space="preserve">erun the model with the set of </w:t>
       </w:r>
       <w:r>
         <w:rPr>
@@ -7727,13 +8903,31 @@
         <w:rPr>
           <w:lang w:val="en-US"/>
         </w:rPr>
-        <w:t>ikhonov-</w:t>
-      </w:r>
-      <w:r>
-        <w:rPr>
-          <w:lang w:val="en-US"/>
-        </w:rPr>
-        <w:t>regularization option in the Pest general settings</w:t>
+        <w:t>ikhonov</w:t>
+      </w:r>
+      <w:r>
+        <w:rPr>
+          <w:lang w:val="en-US"/>
+        </w:rPr>
+        <w:t xml:space="preserve"> </w:t>
+      </w:r>
+      <w:r>
+        <w:rPr>
+          <w:lang w:val="en-US"/>
+        </w:rPr>
+        <w:t>regularization option in the P</w:t>
+      </w:r>
+      <w:r>
+        <w:rPr>
+          <w:lang w:val="en-US"/>
+        </w:rPr>
+        <w:t>EST</w:t>
+      </w:r>
+      <w:r>
+        <w:rPr>
+          <w:lang w:val="en-US"/>
+        </w:rPr>
+        <w:t xml:space="preserve"> general settings</w:t>
       </w:r>
       <w:r>
         <w:rPr>
@@ -7861,7 +9055,19 @@
         <w:rPr>
           <w:lang w:val="en-US"/>
         </w:rPr>
-        <w:t xml:space="preserve">, ...), the computation time can range from a few </w:t>
+        <w:t xml:space="preserve">, </w:t>
+      </w:r>
+      <w:r>
+        <w:rPr>
+          <w:lang w:val="en-US"/>
+        </w:rPr>
+        <w:t>etc.</w:t>
+      </w:r>
+      <w:r>
+        <w:rPr>
+          <w:lang w:val="en-US"/>
+        </w:rPr>
+        <w:t xml:space="preserve">), the computation time can range from a few </w:t>
       </w:r>
       <w:r>
         <w:rPr>
@@ -7935,13 +9141,19 @@
         <w:rPr>
           <w:lang w:val="en-US"/>
         </w:rPr>
+        <w:t xml:space="preserve">histograms of </w:t>
+      </w:r>
+      <w:r>
+        <w:rPr>
+          <w:lang w:val="en-US"/>
+        </w:rPr>
         <w:t xml:space="preserve">the </w:t>
       </w:r>
       <w:r>
         <w:rPr>
           <w:lang w:val="en-US"/>
         </w:rPr>
-        <w:t>histograms of recalibrated parameters</w:t>
+        <w:t>recalibrated parameters</w:t>
       </w:r>
       <w:r>
         <w:rPr>
@@ -7971,7 +9183,19 @@
         <w:rPr>
           <w:lang w:val="en-US"/>
         </w:rPr>
-        <w:t xml:space="preserve">full set of recalibrated parameter values can be exported to a CSV text file using the button at the lower-right corner of the dialog. </w:t>
+        <w:t xml:space="preserve">full set of recalibrated parameter values can be exported to a CSV text file using the button </w:t>
+      </w:r>
+      <w:r>
+        <w:rPr>
+          <w:lang w:val="en-US"/>
+        </w:rPr>
+        <w:t>in</w:t>
+      </w:r>
+      <w:r>
+        <w:rPr>
+          <w:lang w:val="en-US"/>
+        </w:rPr>
+        <w:t xml:space="preserve"> the lower-right corner of the dialog.</w:t>
       </w:r>
     </w:p>
     <w:p>
@@ -7985,8 +9209,6 @@
           <w:lang w:val="en-US"/>
         </w:rPr>
       </w:pPr>
-      <w:bookmarkStart w:id="2" w:name="_GoBack"/>
-      <w:bookmarkEnd w:id="2"/>
     </w:p>
     <w:p>
       <w:pPr>
@@ -8090,7 +9312,7 @@
         <w:rPr>
           <w:lang w:val="en-US"/>
         </w:rPr>
-        <w:t>a post-calibration uncertainty analysis</w:t>
+        <w:t>a postcalibration uncertainty analysis</w:t>
       </w:r>
       <w:r>
         <w:rPr>
@@ -8196,7 +9418,19 @@
         <w:rPr>
           <w:lang w:val="en-US"/>
         </w:rPr>
-        <w:t xml:space="preserve">relative to the </w:t>
+        <w:t>relat</w:t>
+      </w:r>
+      <w:r>
+        <w:rPr>
+          <w:lang w:val="en-US"/>
+        </w:rPr>
+        <w:t>ed</w:t>
+      </w:r>
+      <w:r>
+        <w:rPr>
+          <w:lang w:val="en-US"/>
+        </w:rPr>
+        <w:t xml:space="preserve"> to </w:t>
       </w:r>
       <w:r>
         <w:rPr>
@@ -8208,7 +9442,21 @@
         <w:rPr>
           <w:lang w:val="en-US"/>
         </w:rPr>
-        <w:t xml:space="preserve"> and of the current manual</w:t>
+        <w:t xml:space="preserve"> </w:t>
+      </w:r>
+      <w:r>
+        <w:rPr>
+          <w:lang w:val="en-US"/>
+        </w:rPr>
+        <w:t xml:space="preserve">or </w:t>
+      </w:r>
+      <w:bookmarkStart w:id="2" w:name="_GoBack"/>
+      <w:bookmarkEnd w:id="2"/>
+      <w:r>
+        <w:rPr>
+          <w:lang w:val="en-US"/>
+        </w:rPr>
+        <w:t>current manual</w:t>
       </w:r>
       <w:r>
         <w:rPr>
@@ -10677,7 +11925,7 @@
 </file>
 
 <file path=customXml/itemProps1.xml><?xml version="1.0" encoding="utf-8"?>
-<ds:datastoreItem xmlns:ds="http://schemas.openxmlformats.org/officeDocument/2006/customXml" ds:itemID="{DE870E9D-DEC2-4620-82F9-89C11796ADAD}">
+<ds:datastoreItem xmlns:ds="http://schemas.openxmlformats.org/officeDocument/2006/customXml" ds:itemID="{F41C60A6-033D-4A6B-A5CC-FA273342962A}">
   <ds:schemaRefs>
     <ds:schemaRef ds:uri="http://schemas.openxmlformats.org/officeDocument/2006/bibliography"/>
   </ds:schemaRefs>

</xml_diff>